<commit_message>
Fixed typos in README and broken links in the user guide
</commit_message>
<xml_diff>
--- a/Drought Index Portal User Guide.docx
+++ b/Drought Index Portal User Guide.docx
@@ -17,17 +17,7 @@
           <w:sz w:val="36"/>
           <w:szCs w:val="24"/>
         </w:rPr>
-        <w:t xml:space="preserve">Drought Index Portal </w:t>
-      </w:r>
-      <w:r>
-        <w:rPr>
-          <w:rFonts w:eastAsia="Arial" w:cs="Times New Roman" w:ascii="Times New Roman" w:hAnsi="Times New Roman"/>
-          <w:b/>
-          <w:color w:val="000000" w:themeColor="text1"/>
-          <w:sz w:val="36"/>
-          <w:szCs w:val="24"/>
-        </w:rPr>
-        <w:t>(DrIP)</w:t>
+        <w:t>Drought Index Portal (DrIP)</w:t>
       </w:r>
     </w:p>
     <w:p>
@@ -126,7 +116,7 @@
                 <wp:positionV relativeFrom="paragraph">
                   <wp:posOffset>1939290</wp:posOffset>
                 </wp:positionV>
-                <wp:extent cx="5972175" cy="4102100"/>
+                <wp:extent cx="5972810" cy="4102735"/>
                 <wp:effectExtent l="0" t="0" r="0" b="0"/>
                 <wp:wrapTopAndBottom/>
                 <wp:docPr id="1" name="Group 10"/>
@@ -137,7 +127,7 @@
                       <wpg:grpSpPr>
                         <a:xfrm>
                           <a:off x="0" y="0"/>
-                          <a:ext cx="5971680" cy="4101480"/>
+                          <a:ext cx="5972040" cy="4102200"/>
                         </a:xfrm>
                       </wpg:grpSpPr>
                       <pic:pic xmlns:pic="http://schemas.openxmlformats.org/drawingml/2006/picture">
@@ -153,7 +143,7 @@
                         <pic:spPr>
                           <a:xfrm>
                             <a:off x="0" y="0"/>
-                            <a:ext cx="5971680" cy="3801600"/>
+                            <a:ext cx="5972040" cy="3802320"/>
                           </a:xfrm>
                           <a:prstGeom prst="rect">
                             <a:avLst/>
@@ -167,8 +157,8 @@
                         <wps:cNvSpPr/>
                         <wps:spPr>
                           <a:xfrm>
-                            <a:off x="0" y="3515400"/>
-                            <a:ext cx="5971680" cy="586080"/>
+                            <a:off x="0" y="3516480"/>
+                            <a:ext cx="5972040" cy="585360"/>
                           </a:xfrm>
                           <a:prstGeom prst="rect">
                             <a:avLst/>
@@ -199,20 +189,19 @@
                                 <w:rPr>
                                   <w:smallCaps w:val="false"/>
                                   <w:caps w:val="false"/>
-                                  <w:iCs w:val="false"/>
-                                  <w:bCs/>
-                                  <w:szCs w:val="22"/>
-                                  <w:spacing w:val="0"/>
+                                  <w:sz w:val="22"/>
+                                  <w:b/>
+                                  <w:u w:val="none"/>
+                                  <w:dstrike w:val="false"/>
+                                  <w:strike w:val="false"/>
+                                  <w:i w:val="false"/>
                                   <w:vertAlign w:val="baseline"/>
                                   <w:position w:val="0"/>
-                                  <w:sz w:val="22"/>
-                                  <w:i w:val="false"/>
-                                  <w:dstrike w:val="false"/>
-                                  <w:strike w:val="false"/>
-                                  <w:u w:val="none"/>
-                                  <w:b/>
-                                  <w:sz w:val="22"/>
-                                  <w:rFonts w:asciiTheme="minorHAnsi" w:cstheme="minorBidi" w:eastAsiaTheme="minorHAnsi" w:hAnsiTheme="minorHAnsi" w:ascii="Calibri" w:hAnsi="Calibri"/>
+                                  <w:szCs w:val="22"/>
+                                  <w:bCs/>
+                                  <w:iCs w:val="false"/>
+                                  <w:spacing w:val="0"/>
+                                  <w:rFonts w:asciiTheme="minorHAnsi" w:cstheme="minorBidi" w:eastAsiaTheme="minorHAnsi" w:hAnsiTheme="minorHAnsi" w:ascii="Calibri" w:hAnsi="Calibri" w:eastAsia="Calibri"/>
                                   <w:color w:val="000000"/>
                                 </w:rPr>
                                 <w:t xml:space="preserve">Figure 1. </w:t>
@@ -221,20 +210,19 @@
                                 <w:rPr>
                                   <w:smallCaps w:val="false"/>
                                   <w:caps w:val="false"/>
-                                  <w:iCs w:val="false"/>
-                                  <w:szCs w:val="22"/>
-                                  <w:spacing w:val="0"/>
+                                  <w:sz w:val="22"/>
+                                  <w:u w:val="none"/>
+                                  <w:dstrike w:val="false"/>
+                                  <w:strike w:val="false"/>
+                                  <w:i w:val="false"/>
                                   <w:vertAlign w:val="baseline"/>
                                   <w:position w:val="0"/>
-                                  <w:sz w:val="22"/>
-                                  <w:i w:val="false"/>
-                                  <w:dstrike w:val="false"/>
-                                  <w:strike w:val="false"/>
-                                  <w:u w:val="none"/>
-                                  <w:sz w:val="22"/>
+                                  <w:szCs w:val="22"/>
+                                  <w:iCs w:val="false"/>
+                                  <w:spacing w:val="0"/>
                                   <w:b w:val="false"/>
                                   <w:bCs w:val="false"/>
-                                  <w:rFonts w:asciiTheme="minorHAnsi" w:cstheme="minorBidi" w:eastAsiaTheme="minorHAnsi" w:hAnsiTheme="minorHAnsi" w:ascii="Calibri" w:hAnsi="Calibri"/>
+                                  <w:rFonts w:asciiTheme="minorHAnsi" w:cstheme="minorBidi" w:eastAsiaTheme="minorHAnsi" w:hAnsiTheme="minorHAnsi" w:ascii="Calibri" w:hAnsi="Calibri" w:eastAsia="Calibri"/>
                                   <w:color w:val="000000"/>
                                 </w:rPr>
                                 <w:t>A comparison of the Palmer Drought Severity Index and the 1-month Standardized Precipitation-Evapotranspiration Index as average values across the Contiguous United States and as a time-series of monthly values in Moffat County, Colorado.</w:t>
@@ -254,7 +242,7 @@
           </mc:Choice>
           <mc:Fallback>
             <w:pict>
-              <v:group id="shape_0" alt="Group 10" style="position:absolute;margin-left:15pt;margin-top:152.7pt;width:470.2pt;height:322.95pt" coordorigin="300,3054" coordsize="9404,6459">
+              <v:group id="shape_0" alt="Group 10" style="position:absolute;margin-left:15pt;margin-top:152.7pt;width:470.25pt;height:323pt" coordorigin="300,3054" coordsize="9405,6460">
                 <v:shapetype id="shapetype_75" coordsize="21600,21600" o:spt="75" o:preferrelative="t" path="m@4@5l@4@11@9@11@9@5xe" filled="f" stroked="f">
                   <v:stroke joinstyle="miter"/>
                   <v:formulas>
@@ -274,12 +262,12 @@
                   <v:path o:extrusionok="f" gradientshapeok="t" o:connecttype="rect"/>
                   <o:lock v:ext="edit" aspectratio="t"/>
                 </v:shapetype>
-                <v:shape id="shape_0" ID="Picture 4" stroked="f" style="position:absolute;left:300;top:3054;width:9403;height:5986;mso-position-horizontal-relative:margin" type="shapetype_75">
+                <v:shape id="shape_0" ID="Picture 4" stroked="f" style="position:absolute;left:300;top:3054;width:9404;height:5987;mso-position-horizontal-relative:margin" type="shapetype_75">
                   <v:imagedata r:id="rId2" o:detectmouseclick="t"/>
                   <w10:wrap type="none"/>
                   <v:stroke color="#3465a4" joinstyle="round" endcap="flat"/>
                 </v:shape>
-                <v:rect id="shape_0" fillcolor="white" stroked="f" style="position:absolute;left:300;top:8590;width:9403;height:922;mso-position-horizontal-relative:margin">
+                <v:rect id="shape_0" fillcolor="white" stroked="f" style="position:absolute;left:300;top:8592;width:9404;height:921;mso-position-horizontal-relative:margin">
                   <v:textbox>
                     <w:txbxContent>
                       <w:p>
@@ -293,20 +281,19 @@
                           <w:rPr>
                             <w:smallCaps w:val="false"/>
                             <w:caps w:val="false"/>
-                            <w:iCs w:val="false"/>
-                            <w:bCs/>
-                            <w:szCs w:val="22"/>
-                            <w:spacing w:val="0"/>
+                            <w:sz w:val="22"/>
+                            <w:b/>
+                            <w:u w:val="none"/>
+                            <w:dstrike w:val="false"/>
+                            <w:strike w:val="false"/>
+                            <w:i w:val="false"/>
                             <w:vertAlign w:val="baseline"/>
                             <w:position w:val="0"/>
-                            <w:sz w:val="22"/>
-                            <w:i w:val="false"/>
-                            <w:dstrike w:val="false"/>
-                            <w:strike w:val="false"/>
-                            <w:u w:val="none"/>
-                            <w:b/>
-                            <w:sz w:val="22"/>
-                            <w:rFonts w:asciiTheme="minorHAnsi" w:cstheme="minorBidi" w:eastAsiaTheme="minorHAnsi" w:hAnsiTheme="minorHAnsi" w:ascii="Calibri" w:hAnsi="Calibri"/>
+                            <w:szCs w:val="22"/>
+                            <w:bCs/>
+                            <w:iCs w:val="false"/>
+                            <w:spacing w:val="0"/>
+                            <w:rFonts w:asciiTheme="minorHAnsi" w:cstheme="minorBidi" w:eastAsiaTheme="minorHAnsi" w:hAnsiTheme="minorHAnsi" w:ascii="Calibri" w:hAnsi="Calibri" w:eastAsia="Calibri"/>
                             <w:color w:val="000000"/>
                           </w:rPr>
                           <w:t xml:space="preserve">Figure 1. </w:t>
@@ -315,20 +302,19 @@
                           <w:rPr>
                             <w:smallCaps w:val="false"/>
                             <w:caps w:val="false"/>
-                            <w:iCs w:val="false"/>
-                            <w:szCs w:val="22"/>
-                            <w:spacing w:val="0"/>
+                            <w:sz w:val="22"/>
+                            <w:u w:val="none"/>
+                            <w:dstrike w:val="false"/>
+                            <w:strike w:val="false"/>
+                            <w:i w:val="false"/>
                             <w:vertAlign w:val="baseline"/>
                             <w:position w:val="0"/>
-                            <w:sz w:val="22"/>
-                            <w:i w:val="false"/>
-                            <w:dstrike w:val="false"/>
-                            <w:strike w:val="false"/>
-                            <w:u w:val="none"/>
-                            <w:sz w:val="22"/>
+                            <w:szCs w:val="22"/>
+                            <w:iCs w:val="false"/>
+                            <w:spacing w:val="0"/>
                             <w:b w:val="false"/>
                             <w:bCs w:val="false"/>
-                            <w:rFonts w:asciiTheme="minorHAnsi" w:cstheme="minorBidi" w:eastAsiaTheme="minorHAnsi" w:hAnsiTheme="minorHAnsi" w:ascii="Calibri" w:hAnsi="Calibri"/>
+                            <w:rFonts w:asciiTheme="minorHAnsi" w:cstheme="minorBidi" w:eastAsiaTheme="minorHAnsi" w:hAnsiTheme="minorHAnsi" w:ascii="Calibri" w:hAnsi="Calibri" w:eastAsia="Calibri"/>
                             <w:color w:val="000000"/>
                           </w:rPr>
                           <w:t>A comparison of the Palmer Drought Severity Index and the 1-month Standardized Precipitation-Evapotranspiration Index as average values across the Contiguous United States and as a time-series of monthly values in Moffat County, Colorado.</w:t>
@@ -488,12 +474,7 @@
         <w:spacing w:lineRule="auto" w:line="240"/>
         <w:ind w:firstLine="720"/>
         <w:jc w:val="both"/>
-        <w:rPr>
-          <w:rFonts w:ascii="Times New Roman" w:hAnsi="Times New Roman" w:cs="Times New Roman"/>
-          <w:color w:val="323232"/>
-          <w:sz w:val="24"/>
-          <w:szCs w:val="24"/>
-        </w:rPr>
+        <w:rPr/>
       </w:pPr>
       <w:r>
         <mc:AlternateContent>
@@ -507,7 +488,7 @@
                 <wp:positionV relativeFrom="paragraph">
                   <wp:posOffset>1717040</wp:posOffset>
                 </wp:positionV>
-                <wp:extent cx="5935980" cy="3128010"/>
+                <wp:extent cx="5936615" cy="3128645"/>
                 <wp:effectExtent l="0" t="0" r="8890" b="0"/>
                 <wp:wrapTopAndBottom/>
                 <wp:docPr id="2" name="Group 41"/>
@@ -518,7 +499,7 @@
                       <wpg:grpSpPr>
                         <a:xfrm>
                           <a:off x="0" y="0"/>
-                          <a:ext cx="5935320" cy="3127320"/>
+                          <a:ext cx="5936040" cy="3128040"/>
                         </a:xfrm>
                       </wpg:grpSpPr>
                       <pic:pic xmlns:pic="http://schemas.openxmlformats.org/drawingml/2006/picture">
@@ -533,7 +514,7 @@
                         <pic:spPr>
                           <a:xfrm>
                             <a:off x="0" y="0"/>
-                            <a:ext cx="5935320" cy="2588760"/>
+                            <a:ext cx="5936040" cy="2588760"/>
                           </a:xfrm>
                           <a:prstGeom prst="rect">
                             <a:avLst/>
@@ -547,8 +528,8 @@
                         <wps:cNvSpPr/>
                         <wps:spPr>
                           <a:xfrm>
-                            <a:off x="0" y="2640240"/>
-                            <a:ext cx="5935320" cy="487080"/>
+                            <a:off x="0" y="2640960"/>
+                            <a:ext cx="5936040" cy="487080"/>
                           </a:xfrm>
                           <a:prstGeom prst="rect">
                             <a:avLst/>
@@ -579,20 +560,19 @@
                                 <w:rPr>
                                   <w:smallCaps w:val="false"/>
                                   <w:caps w:val="false"/>
-                                  <w:iCs w:val="false"/>
-                                  <w:bCs/>
-                                  <w:szCs w:val="22"/>
-                                  <w:spacing w:val="0"/>
+                                  <w:sz w:val="22"/>
+                                  <w:b/>
+                                  <w:u w:val="none"/>
+                                  <w:dstrike w:val="false"/>
+                                  <w:strike w:val="false"/>
+                                  <w:i w:val="false"/>
                                   <w:vertAlign w:val="baseline"/>
                                   <w:position w:val="0"/>
-                                  <w:sz w:val="22"/>
-                                  <w:i w:val="false"/>
-                                  <w:dstrike w:val="false"/>
-                                  <w:strike w:val="false"/>
-                                  <w:u w:val="none"/>
-                                  <w:b/>
-                                  <w:sz w:val="22"/>
-                                  <w:rFonts w:asciiTheme="minorHAnsi" w:cstheme="minorBidi" w:eastAsiaTheme="minorHAnsi" w:hAnsiTheme="minorHAnsi" w:ascii="Calibri" w:hAnsi="Calibri"/>
+                                  <w:szCs w:val="22"/>
+                                  <w:bCs/>
+                                  <w:iCs w:val="false"/>
+                                  <w:spacing w:val="0"/>
+                                  <w:rFonts w:asciiTheme="minorHAnsi" w:cstheme="minorBidi" w:eastAsiaTheme="minorHAnsi" w:hAnsiTheme="minorHAnsi" w:ascii="Calibri" w:hAnsi="Calibri" w:eastAsia="Calibri"/>
                                   <w:color w:val="000000"/>
                                 </w:rPr>
                                 <w:t xml:space="preserve">Figure 2. </w:t>
@@ -601,20 +581,19 @@
                                 <w:rPr>
                                   <w:smallCaps w:val="false"/>
                                   <w:caps w:val="false"/>
-                                  <w:iCs w:val="false"/>
-                                  <w:szCs w:val="22"/>
-                                  <w:spacing w:val="0"/>
+                                  <w:sz w:val="22"/>
+                                  <w:u w:val="none"/>
+                                  <w:dstrike w:val="false"/>
+                                  <w:strike w:val="false"/>
+                                  <w:i w:val="false"/>
                                   <w:vertAlign w:val="baseline"/>
                                   <w:position w:val="0"/>
-                                  <w:sz w:val="22"/>
-                                  <w:i w:val="false"/>
-                                  <w:dstrike w:val="false"/>
-                                  <w:strike w:val="false"/>
-                                  <w:u w:val="none"/>
-                                  <w:sz w:val="22"/>
+                                  <w:szCs w:val="22"/>
+                                  <w:iCs w:val="false"/>
+                                  <w:spacing w:val="0"/>
                                   <w:b w:val="false"/>
                                   <w:bCs w:val="false"/>
-                                  <w:rFonts w:asciiTheme="minorHAnsi" w:cstheme="minorBidi" w:eastAsiaTheme="minorHAnsi" w:hAnsiTheme="minorHAnsi" w:ascii="Calibri" w:hAnsi="Calibri"/>
+                                  <w:rFonts w:asciiTheme="minorHAnsi" w:cstheme="minorBidi" w:eastAsiaTheme="minorHAnsi" w:hAnsiTheme="minorHAnsi" w:ascii="Calibri" w:hAnsi="Calibri" w:eastAsia="Calibri"/>
                                   <w:color w:val="000000"/>
                                 </w:rPr>
                                 <w:t xml:space="preserve">The spatial extent of drought in the 1930’s, as exhibited by average SPEI and SPI values at the 6-month time-scale, with an example time series in Sanborn County, South Dakota. </w:t>
@@ -634,13 +613,13 @@
           </mc:Choice>
           <mc:Fallback>
             <w:pict>
-              <v:group id="shape_0" alt="Group 41" style="position:absolute;margin-left:-9.1pt;margin-top:135.2pt;width:467.35pt;height:246.25pt" coordorigin="-182,2704" coordsize="9347,4925">
-                <v:shape id="shape_0" ID="Picture 39" stroked="f" style="position:absolute;left:-182;top:2704;width:9346;height:4076;mso-position-horizontal:right;mso-position-horizontal-relative:margin" type="shapetype_75">
+              <v:group id="shape_0" alt="Group 41" style="position:absolute;margin-left:-9.15pt;margin-top:135.2pt;width:467.4pt;height:246.3pt" coordorigin="-183,2704" coordsize="9348,4926">
+                <v:shape id="shape_0" ID="Picture 39" stroked="f" style="position:absolute;left:-183;top:2704;width:9347;height:4076;mso-position-horizontal:right;mso-position-horizontal-relative:margin" type="shapetype_75">
                   <v:imagedata r:id="rId7" o:detectmouseclick="t"/>
                   <w10:wrap type="none"/>
                   <v:stroke color="#3465a4" joinstyle="round" endcap="flat"/>
                 </v:shape>
-                <v:rect id="shape_0" fillcolor="white" stroked="f" style="position:absolute;left:-182;top:6862;width:9346;height:766;mso-position-horizontal:right;mso-position-horizontal-relative:margin">
+                <v:rect id="shape_0" fillcolor="white" stroked="f" style="position:absolute;left:-183;top:6863;width:9347;height:766;mso-position-horizontal:right;mso-position-horizontal-relative:margin">
                   <v:textbox>
                     <w:txbxContent>
                       <w:p>
@@ -654,20 +633,19 @@
                           <w:rPr>
                             <w:smallCaps w:val="false"/>
                             <w:caps w:val="false"/>
-                            <w:iCs w:val="false"/>
-                            <w:bCs/>
-                            <w:szCs w:val="22"/>
-                            <w:spacing w:val="0"/>
+                            <w:sz w:val="22"/>
+                            <w:b/>
+                            <w:u w:val="none"/>
+                            <w:dstrike w:val="false"/>
+                            <w:strike w:val="false"/>
+                            <w:i w:val="false"/>
                             <w:vertAlign w:val="baseline"/>
                             <w:position w:val="0"/>
-                            <w:sz w:val="22"/>
-                            <w:i w:val="false"/>
-                            <w:dstrike w:val="false"/>
-                            <w:strike w:val="false"/>
-                            <w:u w:val="none"/>
-                            <w:b/>
-                            <w:sz w:val="22"/>
-                            <w:rFonts w:asciiTheme="minorHAnsi" w:cstheme="minorBidi" w:eastAsiaTheme="minorHAnsi" w:hAnsiTheme="minorHAnsi" w:ascii="Calibri" w:hAnsi="Calibri"/>
+                            <w:szCs w:val="22"/>
+                            <w:bCs/>
+                            <w:iCs w:val="false"/>
+                            <w:spacing w:val="0"/>
+                            <w:rFonts w:asciiTheme="minorHAnsi" w:cstheme="minorBidi" w:eastAsiaTheme="minorHAnsi" w:hAnsiTheme="minorHAnsi" w:ascii="Calibri" w:hAnsi="Calibri" w:eastAsia="Calibri"/>
                             <w:color w:val="000000"/>
                           </w:rPr>
                           <w:t xml:space="preserve">Figure 2. </w:t>
@@ -676,20 +654,19 @@
                           <w:rPr>
                             <w:smallCaps w:val="false"/>
                             <w:caps w:val="false"/>
-                            <w:iCs w:val="false"/>
-                            <w:szCs w:val="22"/>
-                            <w:spacing w:val="0"/>
+                            <w:sz w:val="22"/>
+                            <w:u w:val="none"/>
+                            <w:dstrike w:val="false"/>
+                            <w:strike w:val="false"/>
+                            <w:i w:val="false"/>
                             <w:vertAlign w:val="baseline"/>
                             <w:position w:val="0"/>
-                            <w:sz w:val="22"/>
-                            <w:i w:val="false"/>
-                            <w:dstrike w:val="false"/>
-                            <w:strike w:val="false"/>
-                            <w:u w:val="none"/>
-                            <w:sz w:val="22"/>
+                            <w:szCs w:val="22"/>
+                            <w:iCs w:val="false"/>
+                            <w:spacing w:val="0"/>
                             <w:b w:val="false"/>
                             <w:bCs w:val="false"/>
-                            <w:rFonts w:asciiTheme="minorHAnsi" w:cstheme="minorBidi" w:eastAsiaTheme="minorHAnsi" w:hAnsiTheme="minorHAnsi" w:ascii="Calibri" w:hAnsi="Calibri"/>
+                            <w:rFonts w:asciiTheme="minorHAnsi" w:cstheme="minorBidi" w:eastAsiaTheme="minorHAnsi" w:hAnsiTheme="minorHAnsi" w:ascii="Calibri" w:hAnsi="Calibri" w:eastAsia="Calibri"/>
                             <w:color w:val="000000"/>
                           </w:rPr>
                           <w:t xml:space="preserve">The spatial extent of drought in the 1930’s, as exhibited by average SPEI and SPI values at the 6-month time-scale, with an example time series in Sanborn County, South Dakota. </w:t>
@@ -750,14 +727,9 @@
       <w:pPr>
         <w:pStyle w:val="Normal"/>
         <w:spacing w:lineRule="auto" w:line="240"/>
-        <w:ind w:firstLine="720"/>
+        <w:ind w:hanging="0"/>
         <w:jc w:val="both"/>
-        <w:rPr>
-          <w:rFonts w:ascii="Times New Roman" w:hAnsi="Times New Roman" w:cs="Times New Roman"/>
-          <w:color w:val="323232"/>
-          <w:sz w:val="24"/>
-          <w:szCs w:val="24"/>
-        </w:rPr>
+        <w:rPr/>
       </w:pPr>
       <w:r>
         <mc:AlternateContent>
@@ -766,12 +738,12 @@
               <wp:anchor behindDoc="0" distT="182880" distB="182880" distL="182880" distR="182880" simplePos="0" locked="0" layoutInCell="1" allowOverlap="1" relativeHeight="8" wp14:anchorId="2E66E207">
                 <wp:simplePos x="0" y="0"/>
                 <wp:positionH relativeFrom="margin">
-                  <wp:posOffset>-15875</wp:posOffset>
+                  <wp:posOffset>-15240</wp:posOffset>
                 </wp:positionH>
                 <wp:positionV relativeFrom="paragraph">
                   <wp:posOffset>27940</wp:posOffset>
                 </wp:positionV>
-                <wp:extent cx="3759200" cy="3460750"/>
+                <wp:extent cx="3759835" cy="3461385"/>
                 <wp:effectExtent l="0" t="0" r="0" b="7620"/>
                 <wp:wrapSquare wrapText="bothSides"/>
                 <wp:docPr id="3" name="Group 17"/>
@@ -782,7 +754,7 @@
                       <wpg:grpSpPr>
                         <a:xfrm>
                           <a:off x="0" y="0"/>
-                          <a:ext cx="3758400" cy="3459960"/>
+                          <a:ext cx="3759120" cy="3460680"/>
                         </a:xfrm>
                       </wpg:grpSpPr>
                       <pic:pic xmlns:pic="http://schemas.openxmlformats.org/drawingml/2006/picture">
@@ -797,7 +769,7 @@
                         <pic:spPr>
                           <a:xfrm>
                             <a:off x="0" y="0"/>
-                            <a:ext cx="3758400" cy="2685240"/>
+                            <a:ext cx="3759120" cy="2685960"/>
                           </a:xfrm>
                           <a:prstGeom prst="rect">
                             <a:avLst/>
@@ -811,8 +783,8 @@
                         <wps:cNvSpPr/>
                         <wps:spPr>
                           <a:xfrm>
-                            <a:off x="0" y="2736720"/>
-                            <a:ext cx="3758400" cy="723240"/>
+                            <a:off x="0" y="2738160"/>
+                            <a:ext cx="3759120" cy="722520"/>
                           </a:xfrm>
                           <a:prstGeom prst="rect">
                             <a:avLst/>
@@ -843,20 +815,19 @@
                                 <w:rPr>
                                   <w:smallCaps w:val="false"/>
                                   <w:caps w:val="false"/>
-                                  <w:iCs w:val="false"/>
-                                  <w:bCs/>
-                                  <w:szCs w:val="22"/>
-                                  <w:spacing w:val="0"/>
+                                  <w:sz w:val="22"/>
+                                  <w:b/>
+                                  <w:u w:val="none"/>
+                                  <w:dstrike w:val="false"/>
+                                  <w:strike w:val="false"/>
+                                  <w:i w:val="false"/>
                                   <w:vertAlign w:val="baseline"/>
                                   <w:position w:val="0"/>
-                                  <w:sz w:val="22"/>
-                                  <w:i w:val="false"/>
-                                  <w:dstrike w:val="false"/>
-                                  <w:strike w:val="false"/>
-                                  <w:u w:val="none"/>
-                                  <w:b/>
-                                  <w:sz w:val="22"/>
-                                  <w:rFonts w:asciiTheme="minorHAnsi" w:cstheme="minorBidi" w:eastAsiaTheme="minorHAnsi" w:hAnsiTheme="minorHAnsi" w:ascii="Calibri" w:hAnsi="Calibri"/>
+                                  <w:szCs w:val="22"/>
+                                  <w:bCs/>
+                                  <w:iCs w:val="false"/>
+                                  <w:spacing w:val="0"/>
+                                  <w:rFonts w:asciiTheme="minorHAnsi" w:cstheme="minorBidi" w:eastAsiaTheme="minorHAnsi" w:hAnsiTheme="minorHAnsi" w:ascii="Calibri" w:hAnsi="Calibri" w:eastAsia="Calibri"/>
                                   <w:color w:val="000000"/>
                                 </w:rPr>
                                 <w:t xml:space="preserve">Figure 3. </w:t>
@@ -865,20 +836,19 @@
                                 <w:rPr>
                                   <w:smallCaps w:val="false"/>
                                   <w:caps w:val="false"/>
-                                  <w:iCs w:val="false"/>
-                                  <w:szCs w:val="22"/>
-                                  <w:spacing w:val="0"/>
+                                  <w:sz w:val="22"/>
+                                  <w:u w:val="none"/>
+                                  <w:dstrike w:val="false"/>
+                                  <w:strike w:val="false"/>
+                                  <w:i w:val="false"/>
                                   <w:vertAlign w:val="baseline"/>
                                   <w:position w:val="0"/>
-                                  <w:sz w:val="22"/>
-                                  <w:i w:val="false"/>
-                                  <w:dstrike w:val="false"/>
-                                  <w:strike w:val="false"/>
-                                  <w:u w:val="none"/>
-                                  <w:sz w:val="22"/>
+                                  <w:szCs w:val="22"/>
+                                  <w:iCs w:val="false"/>
+                                  <w:spacing w:val="0"/>
                                   <w:b w:val="false"/>
                                   <w:bCs w:val="false"/>
-                                  <w:rFonts w:asciiTheme="minorHAnsi" w:cstheme="minorBidi" w:eastAsiaTheme="minorHAnsi" w:hAnsiTheme="minorHAnsi" w:ascii="Calibri" w:hAnsi="Calibri"/>
+                                  <w:rFonts w:asciiTheme="minorHAnsi" w:cstheme="minorBidi" w:eastAsiaTheme="minorHAnsi" w:hAnsiTheme="minorHAnsi" w:ascii="Calibri" w:hAnsi="Calibri" w:eastAsia="Calibri"/>
                                   <w:color w:val="000000"/>
                                 </w:rPr>
                                 <w:t>The “RdWhBu (Extreme Scale)” color scheme allows for the identification of categorical drought events. It also incorporates a slight gradient within each category to allow for further differentiation of severity. This option works best for a single month because colors quickly converge on white as values are averaged over longer time periods.</w:t>
@@ -898,13 +868,13 @@
           </mc:Choice>
           <mc:Fallback>
             <w:pict>
-              <v:group id="shape_0" alt="Group 17" style="position:absolute;margin-left:-1.25pt;margin-top:2.2pt;width:295.95pt;height:272.45pt" coordorigin="-25,44" coordsize="5919,5449">
-                <v:shape id="shape_0" ID="Picture 6" stroked="f" style="position:absolute;left:-25;top:44;width:5918;height:4228;mso-position-horizontal-relative:margin" type="shapetype_75">
+              <v:group id="shape_0" alt="Group 17" style="position:absolute;margin-left:-1.2pt;margin-top:2.2pt;width:296pt;height:272.5pt" coordorigin="-24,44" coordsize="5920,5450">
+                <v:shape id="shape_0" ID="Picture 6" stroked="f" style="position:absolute;left:-24;top:44;width:5919;height:4229;mso-position-horizontal-relative:margin" type="shapetype_75">
                   <v:imagedata r:id="rId8" o:detectmouseclick="t"/>
                   <w10:wrap type="none"/>
                   <v:stroke color="#3465a4" joinstyle="round" endcap="flat"/>
                 </v:shape>
-                <v:rect id="shape_0" fillcolor="white" stroked="f" style="position:absolute;left:-25;top:4354;width:5918;height:1138;mso-position-horizontal-relative:margin">
+                <v:rect id="shape_0" fillcolor="white" stroked="f" style="position:absolute;left:-24;top:4356;width:5919;height:1137;mso-position-horizontal-relative:margin">
                   <v:textbox>
                     <w:txbxContent>
                       <w:p>
@@ -918,20 +888,19 @@
                           <w:rPr>
                             <w:smallCaps w:val="false"/>
                             <w:caps w:val="false"/>
-                            <w:iCs w:val="false"/>
-                            <w:bCs/>
-                            <w:szCs w:val="22"/>
-                            <w:spacing w:val="0"/>
+                            <w:sz w:val="22"/>
+                            <w:b/>
+                            <w:u w:val="none"/>
+                            <w:dstrike w:val="false"/>
+                            <w:strike w:val="false"/>
+                            <w:i w:val="false"/>
                             <w:vertAlign w:val="baseline"/>
                             <w:position w:val="0"/>
-                            <w:sz w:val="22"/>
-                            <w:i w:val="false"/>
-                            <w:dstrike w:val="false"/>
-                            <w:strike w:val="false"/>
-                            <w:u w:val="none"/>
-                            <w:b/>
-                            <w:sz w:val="22"/>
-                            <w:rFonts w:asciiTheme="minorHAnsi" w:cstheme="minorBidi" w:eastAsiaTheme="minorHAnsi" w:hAnsiTheme="minorHAnsi" w:ascii="Calibri" w:hAnsi="Calibri"/>
+                            <w:szCs w:val="22"/>
+                            <w:bCs/>
+                            <w:iCs w:val="false"/>
+                            <w:spacing w:val="0"/>
+                            <w:rFonts w:asciiTheme="minorHAnsi" w:cstheme="minorBidi" w:eastAsiaTheme="minorHAnsi" w:hAnsiTheme="minorHAnsi" w:ascii="Calibri" w:hAnsi="Calibri" w:eastAsia="Calibri"/>
                             <w:color w:val="000000"/>
                           </w:rPr>
                           <w:t xml:space="preserve">Figure 3. </w:t>
@@ -940,20 +909,19 @@
                           <w:rPr>
                             <w:smallCaps w:val="false"/>
                             <w:caps w:val="false"/>
-                            <w:iCs w:val="false"/>
-                            <w:szCs w:val="22"/>
-                            <w:spacing w:val="0"/>
+                            <w:sz w:val="22"/>
+                            <w:u w:val="none"/>
+                            <w:dstrike w:val="false"/>
+                            <w:strike w:val="false"/>
+                            <w:i w:val="false"/>
                             <w:vertAlign w:val="baseline"/>
                             <w:position w:val="0"/>
-                            <w:sz w:val="22"/>
-                            <w:i w:val="false"/>
-                            <w:dstrike w:val="false"/>
-                            <w:strike w:val="false"/>
-                            <w:u w:val="none"/>
-                            <w:sz w:val="22"/>
+                            <w:szCs w:val="22"/>
+                            <w:iCs w:val="false"/>
+                            <w:spacing w:val="0"/>
                             <w:b w:val="false"/>
                             <w:bCs w:val="false"/>
-                            <w:rFonts w:asciiTheme="minorHAnsi" w:cstheme="minorBidi" w:eastAsiaTheme="minorHAnsi" w:hAnsiTheme="minorHAnsi" w:ascii="Calibri" w:hAnsi="Calibri"/>
+                            <w:rFonts w:asciiTheme="minorHAnsi" w:cstheme="minorBidi" w:eastAsiaTheme="minorHAnsi" w:hAnsiTheme="minorHAnsi" w:ascii="Calibri" w:hAnsi="Calibri" w:eastAsia="Calibri"/>
                             <w:color w:val="000000"/>
                           </w:rPr>
                           <w:t>The “RdWhBu (Extreme Scale)” color scheme allows for the identification of categorical drought events. It also incorporates a slight gradient within each category to allow for further differentiation of severity. This option works best for a single month because colors quickly converge on white as values are averaged over longer time periods.</w:t>
@@ -977,15 +945,7 @@
           <w:sz w:val="24"/>
           <w:szCs w:val="24"/>
         </w:rPr>
-        <w:t xml:space="preserve"> </w:t>
-      </w:r>
-      <w:r>
-        <w:rPr>
-          <w:rFonts w:cs="Times New Roman" w:ascii="Times New Roman" w:hAnsi="Times New Roman"/>
-          <w:color w:val="323232"/>
-          <w:sz w:val="24"/>
-          <w:szCs w:val="24"/>
-        </w:rPr>
+        <w:tab/>
         <w:t>We feel that it is important to provide as many perspectives of drought as possible, and also that the color schemes used to display this information affects the perception of the phenomenon. Therefore, eighteen different color scales are available along with the ability to reverse scales for cases where defaults are counterintuitive.  These defaults are set to a red, white, and blue scale for percentiles and a brown, white, green scale for original index values.</w:t>
       </w:r>
       <w:r>
@@ -1039,14 +999,48 @@
         <w:rPr>
           <w:color w:val="323232"/>
         </w:rPr>
-        <w:t xml:space="preserve">Data was acquired from the WestWide Drought Tracker of the Desert Research Institute and </w:t>
+        <w:t>Data was acquired from the WestWide Drought Tracker of the Desert Research Institute,</w:t>
+      </w:r>
+      <w:r>
+        <w:rPr>
+          <w:color w:val="323232"/>
+        </w:rPr>
+        <w:t xml:space="preserve"> the </w:t>
       </w:r>
       <w:hyperlink r:id="rId9">
         <w:r>
           <w:rPr>
             <w:rStyle w:val="InternetLink"/>
           </w:rPr>
-          <w:t>NOAA's Physical Sciences Division</w:t>
+          <w:t>PRISM Climate Group</w:t>
+        </w:r>
+      </w:hyperlink>
+      <w:r>
+        <w:rPr>
+          <w:color w:val="323232"/>
+        </w:rPr>
+        <w:t xml:space="preserve"> of the University of Oregon, </w:t>
+      </w:r>
+      <w:r>
+        <w:rPr>
+          <w:color w:val="323232"/>
+        </w:rPr>
+        <w:t xml:space="preserve">and </w:t>
+      </w:r>
+      <w:hyperlink r:id="rId10">
+        <w:r>
+          <w:rPr>
+            <w:rStyle w:val="InternetLink"/>
+          </w:rPr>
+          <w:t>N</w:t>
+        </w:r>
+      </w:hyperlink>
+      <w:hyperlink r:id="rId11">
+        <w:r>
+          <w:rPr>
+            <w:rStyle w:val="InternetLink"/>
+          </w:rPr>
+          <w:t>OAA's Physical Sciences Division</w:t>
         </w:r>
       </w:hyperlink>
       <w:r>
@@ -1136,7 +1130,7 @@
                 <wp:positionV relativeFrom="paragraph">
                   <wp:posOffset>1270</wp:posOffset>
                 </wp:positionV>
-                <wp:extent cx="5947410" cy="3681730"/>
+                <wp:extent cx="5948045" cy="3682365"/>
                 <wp:effectExtent l="0" t="0" r="0" b="0"/>
                 <wp:wrapTopAndBottom/>
                 <wp:docPr id="4" name="Group 23"/>
@@ -1147,15 +1141,15 @@
                       <wpg:grpSpPr>
                         <a:xfrm>
                           <a:off x="0" y="0"/>
-                          <a:ext cx="5946840" cy="3681000"/>
+                          <a:ext cx="5947560" cy="3681720"/>
                         </a:xfrm>
                       </wpg:grpSpPr>
                       <wps:wsp>
                         <wps:cNvSpPr/>
                         <wps:spPr>
                           <a:xfrm>
-                            <a:off x="49680" y="3004200"/>
-                            <a:ext cx="5887080" cy="676800"/>
+                            <a:off x="49680" y="3005280"/>
+                            <a:ext cx="5887800" cy="676440"/>
                           </a:xfrm>
                           <a:prstGeom prst="rect">
                             <a:avLst/>
@@ -1186,20 +1180,19 @@
                                 <w:rPr>
                                   <w:smallCaps w:val="false"/>
                                   <w:caps w:val="false"/>
-                                  <w:iCs w:val="false"/>
-                                  <w:bCs/>
-                                  <w:szCs w:val="22"/>
-                                  <w:spacing w:val="0"/>
+                                  <w:sz w:val="22"/>
+                                  <w:b/>
+                                  <w:u w:val="none"/>
+                                  <w:dstrike w:val="false"/>
+                                  <w:strike w:val="false"/>
+                                  <w:i w:val="false"/>
                                   <w:vertAlign w:val="baseline"/>
                                   <w:position w:val="0"/>
-                                  <w:sz w:val="22"/>
-                                  <w:i w:val="false"/>
-                                  <w:dstrike w:val="false"/>
-                                  <w:strike w:val="false"/>
-                                  <w:u w:val="none"/>
-                                  <w:b/>
-                                  <w:sz w:val="22"/>
-                                  <w:rFonts w:asciiTheme="minorHAnsi" w:cstheme="minorBidi" w:eastAsiaTheme="minorHAnsi" w:hAnsiTheme="minorHAnsi" w:ascii="Calibri" w:hAnsi="Calibri"/>
+                                  <w:szCs w:val="22"/>
+                                  <w:bCs/>
+                                  <w:iCs w:val="false"/>
+                                  <w:spacing w:val="0"/>
+                                  <w:rFonts w:asciiTheme="minorHAnsi" w:cstheme="minorBidi" w:eastAsiaTheme="minorHAnsi" w:hAnsiTheme="minorHAnsi" w:ascii="Calibri" w:hAnsi="Calibri" w:eastAsia="Calibri"/>
                                   <w:color w:val="000000"/>
                                 </w:rPr>
                                 <w:t xml:space="preserve">Figure 4. </w:t>
@@ -1208,20 +1201,19 @@
                                 <w:rPr>
                                   <w:smallCaps w:val="false"/>
                                   <w:caps w:val="false"/>
-                                  <w:iCs w:val="false"/>
-                                  <w:szCs w:val="22"/>
-                                  <w:spacing w:val="0"/>
+                                  <w:sz w:val="22"/>
+                                  <w:u w:val="none"/>
+                                  <w:dstrike w:val="false"/>
+                                  <w:strike w:val="false"/>
+                                  <w:i w:val="false"/>
                                   <w:vertAlign w:val="baseline"/>
                                   <w:position w:val="0"/>
-                                  <w:sz w:val="22"/>
-                                  <w:i w:val="false"/>
-                                  <w:dstrike w:val="false"/>
-                                  <w:strike w:val="false"/>
-                                  <w:u w:val="none"/>
-                                  <w:sz w:val="22"/>
+                                  <w:szCs w:val="22"/>
+                                  <w:iCs w:val="false"/>
+                                  <w:spacing w:val="0"/>
                                   <w:b w:val="false"/>
                                   <w:bCs w:val="false"/>
-                                  <w:rFonts w:asciiTheme="minorHAnsi" w:cstheme="minorBidi" w:eastAsiaTheme="minorHAnsi" w:hAnsiTheme="minorHAnsi" w:ascii="Calibri" w:hAnsi="Calibri"/>
+                                  <w:rFonts w:asciiTheme="minorHAnsi" w:cstheme="minorBidi" w:eastAsiaTheme="minorHAnsi" w:hAnsiTheme="minorHAnsi" w:ascii="Calibri" w:hAnsi="Calibri" w:eastAsia="Calibri"/>
                                   <w:color w:val="000000"/>
                                 </w:rPr>
                                 <w:t>The Drought Comparison Portal allows for a high degree of flexibility when selecting areas over which to aggregate various metrics of drought. Displayed here are averages from the selection of a range of longitudes and latitudes of PDSI percentile values from 1985 to 2019.</w:t>
@@ -1239,14 +1231,14 @@
                           <pic:cNvPicPr/>
                         </pic:nvPicPr>
                         <pic:blipFill>
-                          <a:blip r:embed="rId10"/>
+                          <a:blip r:embed="rId12"/>
                           <a:srcRect l="8270" t="17096" r="7756" b="8489"/>
                           <a:stretch/>
                         </pic:blipFill>
                         <pic:spPr>
                           <a:xfrm>
                             <a:off x="0" y="0"/>
-                            <a:ext cx="5946840" cy="2964960"/>
+                            <a:ext cx="5947560" cy="2965320"/>
                           </a:xfrm>
                           <a:prstGeom prst="rect">
                             <a:avLst/>
@@ -1264,8 +1256,8 @@
           </mc:Choice>
           <mc:Fallback>
             <w:pict>
-              <v:group id="shape_0" alt="Group 23" style="position:absolute;margin-left:-9.3pt;margin-top:0.1pt;width:468.25pt;height:289.9pt" coordorigin="-186,2" coordsize="9365,5798">
-                <v:rect id="shape_0" fillcolor="white" stroked="f" style="position:absolute;left:-108;top:4733;width:9270;height:1065;mso-position-horizontal:right;mso-position-horizontal-relative:margin">
+              <v:group id="shape_0" alt="Group 23" style="position:absolute;margin-left:-9.35pt;margin-top:0.1pt;width:468.3pt;height:289.9pt" coordorigin="-187,2" coordsize="9366,5798">
+                <v:rect id="shape_0" fillcolor="white" stroked="f" style="position:absolute;left:-109;top:4735;width:9271;height:1064;mso-position-horizontal:right;mso-position-horizontal-relative:margin">
                   <v:textbox>
                     <w:txbxContent>
                       <w:p>
@@ -1279,20 +1271,19 @@
                           <w:rPr>
                             <w:smallCaps w:val="false"/>
                             <w:caps w:val="false"/>
-                            <w:iCs w:val="false"/>
-                            <w:bCs/>
-                            <w:szCs w:val="22"/>
-                            <w:spacing w:val="0"/>
+                            <w:sz w:val="22"/>
+                            <w:b/>
+                            <w:u w:val="none"/>
+                            <w:dstrike w:val="false"/>
+                            <w:strike w:val="false"/>
+                            <w:i w:val="false"/>
                             <w:vertAlign w:val="baseline"/>
                             <w:position w:val="0"/>
-                            <w:sz w:val="22"/>
-                            <w:i w:val="false"/>
-                            <w:dstrike w:val="false"/>
-                            <w:strike w:val="false"/>
-                            <w:u w:val="none"/>
-                            <w:b/>
-                            <w:sz w:val="22"/>
-                            <w:rFonts w:asciiTheme="minorHAnsi" w:cstheme="minorBidi" w:eastAsiaTheme="minorHAnsi" w:hAnsiTheme="minorHAnsi" w:ascii="Calibri" w:hAnsi="Calibri"/>
+                            <w:szCs w:val="22"/>
+                            <w:bCs/>
+                            <w:iCs w:val="false"/>
+                            <w:spacing w:val="0"/>
+                            <w:rFonts w:asciiTheme="minorHAnsi" w:cstheme="minorBidi" w:eastAsiaTheme="minorHAnsi" w:hAnsiTheme="minorHAnsi" w:ascii="Calibri" w:hAnsi="Calibri" w:eastAsia="Calibri"/>
                             <w:color w:val="000000"/>
                           </w:rPr>
                           <w:t xml:space="preserve">Figure 4. </w:t>
@@ -1301,20 +1292,19 @@
                           <w:rPr>
                             <w:smallCaps w:val="false"/>
                             <w:caps w:val="false"/>
-                            <w:iCs w:val="false"/>
-                            <w:szCs w:val="22"/>
-                            <w:spacing w:val="0"/>
+                            <w:sz w:val="22"/>
+                            <w:u w:val="none"/>
+                            <w:dstrike w:val="false"/>
+                            <w:strike w:val="false"/>
+                            <w:i w:val="false"/>
                             <w:vertAlign w:val="baseline"/>
                             <w:position w:val="0"/>
-                            <w:sz w:val="22"/>
-                            <w:i w:val="false"/>
-                            <w:dstrike w:val="false"/>
-                            <w:strike w:val="false"/>
-                            <w:u w:val="none"/>
-                            <w:sz w:val="22"/>
+                            <w:szCs w:val="22"/>
+                            <w:iCs w:val="false"/>
+                            <w:spacing w:val="0"/>
                             <w:b w:val="false"/>
                             <w:bCs w:val="false"/>
-                            <w:rFonts w:asciiTheme="minorHAnsi" w:cstheme="minorBidi" w:eastAsiaTheme="minorHAnsi" w:hAnsiTheme="minorHAnsi" w:ascii="Calibri" w:hAnsi="Calibri"/>
+                            <w:rFonts w:asciiTheme="minorHAnsi" w:cstheme="minorBidi" w:eastAsiaTheme="minorHAnsi" w:hAnsiTheme="minorHAnsi" w:ascii="Calibri" w:hAnsi="Calibri" w:eastAsia="Calibri"/>
                             <w:color w:val="000000"/>
                           </w:rPr>
                           <w:t>The Drought Comparison Portal allows for a high degree of flexibility when selecting areas over which to aggregate various metrics of drought. Displayed here are averages from the selection of a range of longitudes and latitudes of PDSI percentile values from 1985 to 2019.</w:t>
@@ -1326,8 +1316,8 @@
                   <v:fill o:detectmouseclick="t" type="solid" color2="black"/>
                   <v:stroke color="#3465a4" joinstyle="round" endcap="flat"/>
                 </v:rect>
-                <v:shape id="shape_0" ID="Picture 22" stroked="f" style="position:absolute;left:-186;top:2;width:9364;height:4668;mso-position-horizontal:right;mso-position-horizontal-relative:margin" type="shapetype_75">
-                  <v:imagedata r:id="rId10" o:detectmouseclick="t"/>
+                <v:shape id="shape_0" ID="Picture 22" stroked="f" style="position:absolute;left:-187;top:2;width:9365;height:4669;mso-position-horizontal:right;mso-position-horizontal-relative:margin" type="shapetype_75">
+                  <v:imagedata r:id="rId12" o:detectmouseclick="t"/>
                   <w10:wrap type="none"/>
                   <v:stroke color="#3465a4" joinstyle="round" endcap="flat"/>
                 </v:shape>
@@ -1390,7 +1380,7 @@
                 <wp:positionV relativeFrom="paragraph">
                   <wp:posOffset>9525</wp:posOffset>
                 </wp:positionV>
-                <wp:extent cx="2821940" cy="2020570"/>
+                <wp:extent cx="2822575" cy="2021205"/>
                 <wp:effectExtent l="0" t="0" r="0" b="0"/>
                 <wp:wrapSquare wrapText="bothSides"/>
                 <wp:docPr id="5" name="Group 26"/>
@@ -1401,7 +1391,7 @@
                       <wpg:grpSpPr>
                         <a:xfrm>
                           <a:off x="0" y="0"/>
-                          <a:ext cx="2821320" cy="2019960"/>
+                          <a:ext cx="2822040" cy="2020680"/>
                         </a:xfrm>
                       </wpg:grpSpPr>
                       <wpg:grpSp>
@@ -1409,7 +1399,7 @@
                         <wpg:grpSpPr>
                           <a:xfrm>
                             <a:off x="19080" y="0"/>
-                            <a:ext cx="2802240" cy="1549440"/>
+                            <a:ext cx="2802960" cy="1550160"/>
                           </a:xfrm>
                         </wpg:grpSpPr>
                         <pic:pic xmlns:pic="http://schemas.openxmlformats.org/drawingml/2006/picture">
@@ -1418,14 +1408,14 @@
                             <pic:cNvPicPr/>
                           </pic:nvPicPr>
                           <pic:blipFill>
-                            <a:blip r:embed="rId11"/>
+                            <a:blip r:embed="rId13"/>
                             <a:srcRect l="0" t="6304" r="3893" b="15208"/>
                             <a:stretch/>
                           </pic:blipFill>
                           <pic:spPr>
                             <a:xfrm>
                               <a:off x="0" y="0"/>
-                              <a:ext cx="2802240" cy="923760"/>
+                              <a:ext cx="2802960" cy="923760"/>
                             </a:xfrm>
                             <a:prstGeom prst="rect">
                               <a:avLst/>
@@ -1441,14 +1431,14 @@
                             <pic:cNvPicPr/>
                           </pic:nvPicPr>
                           <pic:blipFill>
-                            <a:blip r:embed="rId12"/>
+                            <a:blip r:embed="rId14"/>
                             <a:srcRect l="0" t="32124" r="4325" b="15450"/>
                             <a:stretch/>
                           </pic:blipFill>
                           <pic:spPr>
                             <a:xfrm>
-                              <a:off x="6840" y="932040"/>
-                              <a:ext cx="2789640" cy="617400"/>
+                              <a:off x="6840" y="932760"/>
+                              <a:ext cx="2790360" cy="617400"/>
                             </a:xfrm>
                             <a:prstGeom prst="rect">
                               <a:avLst/>
@@ -1463,8 +1453,8 @@
                         <wps:cNvSpPr/>
                         <wps:spPr>
                           <a:xfrm>
-                            <a:off x="0" y="1607760"/>
-                            <a:ext cx="2814840" cy="412200"/>
+                            <a:off x="0" y="1609200"/>
+                            <a:ext cx="2815560" cy="411480"/>
                           </a:xfrm>
                           <a:prstGeom prst="rect">
                             <a:avLst/>
@@ -1495,20 +1485,19 @@
                                 <w:rPr>
                                   <w:smallCaps w:val="false"/>
                                   <w:caps w:val="false"/>
-                                  <w:iCs w:val="false"/>
-                                  <w:bCs/>
-                                  <w:szCs w:val="22"/>
-                                  <w:spacing w:val="0"/>
+                                  <w:sz w:val="22"/>
+                                  <w:b/>
+                                  <w:u w:val="none"/>
+                                  <w:dstrike w:val="false"/>
+                                  <w:strike w:val="false"/>
+                                  <w:i w:val="false"/>
                                   <w:vertAlign w:val="baseline"/>
                                   <w:position w:val="0"/>
-                                  <w:sz w:val="22"/>
-                                  <w:i w:val="false"/>
-                                  <w:dstrike w:val="false"/>
-                                  <w:strike w:val="false"/>
-                                  <w:u w:val="none"/>
-                                  <w:b/>
-                                  <w:sz w:val="22"/>
-                                  <w:rFonts w:asciiTheme="minorHAnsi" w:cstheme="minorBidi" w:eastAsiaTheme="minorHAnsi" w:hAnsiTheme="minorHAnsi" w:ascii="Calibri" w:hAnsi="Calibri"/>
+                                  <w:szCs w:val="22"/>
+                                  <w:bCs/>
+                                  <w:iCs w:val="false"/>
+                                  <w:spacing w:val="0"/>
+                                  <w:rFonts w:asciiTheme="minorHAnsi" w:cstheme="minorBidi" w:eastAsiaTheme="minorHAnsi" w:hAnsiTheme="minorHAnsi" w:ascii="Calibri" w:hAnsi="Calibri" w:eastAsia="Calibri"/>
                                   <w:color w:val="000000"/>
                                 </w:rPr>
                                 <w:t xml:space="preserve">Figure 5. </w:t>
@@ -1517,20 +1506,19 @@
                                 <w:rPr>
                                   <w:smallCaps w:val="false"/>
                                   <w:caps w:val="false"/>
-                                  <w:iCs w:val="false"/>
-                                  <w:szCs w:val="22"/>
-                                  <w:spacing w:val="0"/>
+                                  <w:sz w:val="22"/>
+                                  <w:u w:val="none"/>
+                                  <w:dstrike w:val="false"/>
+                                  <w:strike w:val="false"/>
+                                  <w:i w:val="false"/>
                                   <w:vertAlign w:val="baseline"/>
                                   <w:position w:val="0"/>
-                                  <w:sz w:val="22"/>
-                                  <w:i w:val="false"/>
-                                  <w:dstrike w:val="false"/>
-                                  <w:strike w:val="false"/>
-                                  <w:u w:val="none"/>
-                                  <w:sz w:val="22"/>
+                                  <w:szCs w:val="22"/>
+                                  <w:iCs w:val="false"/>
+                                  <w:spacing w:val="0"/>
                                   <w:b w:val="false"/>
                                   <w:bCs w:val="false"/>
-                                  <w:rFonts w:asciiTheme="minorHAnsi" w:cstheme="minorBidi" w:eastAsiaTheme="minorHAnsi" w:hAnsiTheme="minorHAnsi" w:ascii="Calibri" w:hAnsi="Calibri"/>
+                                  <w:rFonts w:asciiTheme="minorHAnsi" w:cstheme="minorBidi" w:eastAsiaTheme="minorHAnsi" w:hAnsiTheme="minorHAnsi" w:ascii="Calibri" w:hAnsi="Calibri" w:eastAsia="Calibri"/>
                                   <w:color w:val="000000"/>
                                 </w:rPr>
                                 <w:t>Time series values may be highlighted using the box selection tool, which is particularly useful for identifying patterns such as those buried within short-term index data.</w:t>
@@ -1550,20 +1538,20 @@
           </mc:Choice>
           <mc:Fallback>
             <w:pict>
-              <v:group id="shape_0" alt="Group 26" style="position:absolute;margin-left:236.8pt;margin-top:0.75pt;width:222.15pt;height:159.05pt" coordorigin="4736,15" coordsize="4443,3181">
-                <v:group id="shape_0" style="position:absolute;left:4766;top:15;width:4413;height:2440">
-                  <v:shape id="shape_0" ID="Picture 7" stroked="f" style="position:absolute;left:4766;top:15;width:4412;height:1454;mso-position-horizontal:right;mso-position-horizontal-relative:margin" type="shapetype_75">
-                    <v:imagedata r:id="rId11" o:detectmouseclick="t"/>
+              <v:group id="shape_0" alt="Group 26" style="position:absolute;margin-left:236.75pt;margin-top:0.75pt;width:222.2pt;height:159.1pt" coordorigin="4735,15" coordsize="4444,3182">
+                <v:group id="shape_0" style="position:absolute;left:4765;top:15;width:4414;height:2440">
+                  <v:shape id="shape_0" ID="Picture 7" stroked="f" style="position:absolute;left:4765;top:15;width:4413;height:1454;mso-position-horizontal:right;mso-position-horizontal-relative:margin" type="shapetype_75">
+                    <v:imagedata r:id="rId13" o:detectmouseclick="t"/>
                     <w10:wrap type="none"/>
                     <v:stroke color="#3465a4" joinstyle="round" endcap="flat"/>
                   </v:shape>
-                  <v:shape id="shape_0" ID="Picture 8" stroked="f" style="position:absolute;left:4777;top:1483;width:4392;height:971;mso-position-horizontal:right;mso-position-horizontal-relative:margin" type="shapetype_75">
-                    <v:imagedata r:id="rId12" o:detectmouseclick="t"/>
+                  <v:shape id="shape_0" ID="Picture 8" stroked="f" style="position:absolute;left:4776;top:1484;width:4393;height:971;mso-position-horizontal:right;mso-position-horizontal-relative:margin" type="shapetype_75">
+                    <v:imagedata r:id="rId14" o:detectmouseclick="t"/>
                     <w10:wrap type="none"/>
                     <v:stroke color="#3465a4" joinstyle="round" endcap="flat"/>
                   </v:shape>
                 </v:group>
-                <v:rect id="shape_0" fillcolor="white" stroked="f" style="position:absolute;left:4736;top:2547;width:4432;height:648;mso-position-horizontal:right;mso-position-horizontal-relative:margin">
+                <v:rect id="shape_0" fillcolor="white" stroked="f" style="position:absolute;left:4735;top:2549;width:4433;height:647;mso-position-horizontal:right;mso-position-horizontal-relative:margin">
                   <v:textbox>
                     <w:txbxContent>
                       <w:p>
@@ -1577,20 +1565,19 @@
                           <w:rPr>
                             <w:smallCaps w:val="false"/>
                             <w:caps w:val="false"/>
-                            <w:iCs w:val="false"/>
-                            <w:bCs/>
-                            <w:szCs w:val="22"/>
-                            <w:spacing w:val="0"/>
+                            <w:sz w:val="22"/>
+                            <w:b/>
+                            <w:u w:val="none"/>
+                            <w:dstrike w:val="false"/>
+                            <w:strike w:val="false"/>
+                            <w:i w:val="false"/>
                             <w:vertAlign w:val="baseline"/>
                             <w:position w:val="0"/>
-                            <w:sz w:val="22"/>
-                            <w:i w:val="false"/>
-                            <w:dstrike w:val="false"/>
-                            <w:strike w:val="false"/>
-                            <w:u w:val="none"/>
-                            <w:b/>
-                            <w:sz w:val="22"/>
-                            <w:rFonts w:asciiTheme="minorHAnsi" w:cstheme="minorBidi" w:eastAsiaTheme="minorHAnsi" w:hAnsiTheme="minorHAnsi" w:ascii="Calibri" w:hAnsi="Calibri"/>
+                            <w:szCs w:val="22"/>
+                            <w:bCs/>
+                            <w:iCs w:val="false"/>
+                            <w:spacing w:val="0"/>
+                            <w:rFonts w:asciiTheme="minorHAnsi" w:cstheme="minorBidi" w:eastAsiaTheme="minorHAnsi" w:hAnsiTheme="minorHAnsi" w:ascii="Calibri" w:hAnsi="Calibri" w:eastAsia="Calibri"/>
                             <w:color w:val="000000"/>
                           </w:rPr>
                           <w:t xml:space="preserve">Figure 5. </w:t>
@@ -1599,20 +1586,19 @@
                           <w:rPr>
                             <w:smallCaps w:val="false"/>
                             <w:caps w:val="false"/>
-                            <w:iCs w:val="false"/>
-                            <w:szCs w:val="22"/>
-                            <w:spacing w:val="0"/>
+                            <w:sz w:val="22"/>
+                            <w:u w:val="none"/>
+                            <w:dstrike w:val="false"/>
+                            <w:strike w:val="false"/>
+                            <w:i w:val="false"/>
                             <w:vertAlign w:val="baseline"/>
                             <w:position w:val="0"/>
-                            <w:sz w:val="22"/>
-                            <w:i w:val="false"/>
-                            <w:dstrike w:val="false"/>
-                            <w:strike w:val="false"/>
-                            <w:u w:val="none"/>
-                            <w:sz w:val="22"/>
+                            <w:szCs w:val="22"/>
+                            <w:iCs w:val="false"/>
+                            <w:spacing w:val="0"/>
                             <w:b w:val="false"/>
                             <w:bCs w:val="false"/>
-                            <w:rFonts w:asciiTheme="minorHAnsi" w:cstheme="minorBidi" w:eastAsiaTheme="minorHAnsi" w:hAnsiTheme="minorHAnsi" w:ascii="Calibri" w:hAnsi="Calibri"/>
+                            <w:rFonts w:asciiTheme="minorHAnsi" w:cstheme="minorBidi" w:eastAsiaTheme="minorHAnsi" w:hAnsiTheme="minorHAnsi" w:ascii="Calibri" w:hAnsi="Calibri" w:eastAsia="Calibri"/>
                             <w:color w:val="000000"/>
                           </w:rPr>
                           <w:t>Time series values may be highlighted using the box selection tool, which is particularly useful for identifying patterns such as those buried within short-term index data.</w:t>
@@ -1635,7 +1621,7 @@
         </w:rPr>
         <w:t xml:space="preserve">The resulting time series is highly manipulatable, as per the functionality of the </w:t>
       </w:r>
-      <w:hyperlink r:id="rId13">
+      <w:hyperlink r:id="rId15">
         <w:r>
           <w:rPr>
             <w:rStyle w:val="InternetLink"/>
@@ -1699,7 +1685,7 @@
                 <wp:positionV relativeFrom="paragraph">
                   <wp:posOffset>1293495</wp:posOffset>
                 </wp:positionV>
-                <wp:extent cx="5878830" cy="3925570"/>
+                <wp:extent cx="5879465" cy="3926205"/>
                 <wp:effectExtent l="76200" t="0" r="8890" b="0"/>
                 <wp:wrapTopAndBottom/>
                 <wp:docPr id="6" name="Group 42"/>
@@ -1710,15 +1696,15 @@
                       <wpg:grpSpPr>
                         <a:xfrm>
                           <a:off x="0" y="0"/>
-                          <a:ext cx="5878080" cy="3925080"/>
+                          <a:ext cx="5878800" cy="3925440"/>
                         </a:xfrm>
                       </wpg:grpSpPr>
                       <wps:wsp>
                         <wps:cNvSpPr/>
                         <wps:spPr>
                           <a:xfrm>
-                            <a:off x="0" y="3461400"/>
-                            <a:ext cx="5878080" cy="463680"/>
+                            <a:off x="0" y="3462480"/>
+                            <a:ext cx="5878800" cy="462960"/>
                           </a:xfrm>
                           <a:prstGeom prst="rect">
                             <a:avLst/>
@@ -1749,20 +1735,19 @@
                                 <w:rPr>
                                   <w:smallCaps w:val="false"/>
                                   <w:caps w:val="false"/>
-                                  <w:iCs w:val="false"/>
-                                  <w:bCs/>
-                                  <w:szCs w:val="22"/>
-                                  <w:spacing w:val="0"/>
+                                  <w:sz w:val="22"/>
+                                  <w:b/>
+                                  <w:u w:val="none"/>
+                                  <w:dstrike w:val="false"/>
+                                  <w:strike w:val="false"/>
+                                  <w:i w:val="false"/>
                                   <w:vertAlign w:val="baseline"/>
                                   <w:position w:val="0"/>
-                                  <w:sz w:val="22"/>
-                                  <w:i w:val="false"/>
-                                  <w:dstrike w:val="false"/>
-                                  <w:strike w:val="false"/>
-                                  <w:u w:val="none"/>
-                                  <w:b/>
-                                  <w:sz w:val="22"/>
-                                  <w:rFonts w:asciiTheme="minorHAnsi" w:cstheme="minorBidi" w:eastAsiaTheme="minorHAnsi" w:hAnsiTheme="minorHAnsi" w:ascii="Calibri" w:hAnsi="Calibri"/>
+                                  <w:szCs w:val="22"/>
+                                  <w:bCs/>
+                                  <w:iCs w:val="false"/>
+                                  <w:spacing w:val="0"/>
+                                  <w:rFonts w:asciiTheme="minorHAnsi" w:cstheme="minorBidi" w:eastAsiaTheme="minorHAnsi" w:hAnsiTheme="minorHAnsi" w:ascii="Calibri" w:hAnsi="Calibri" w:eastAsia="Calibri"/>
                                   <w:color w:val="000000"/>
                                 </w:rPr>
                                 <w:t xml:space="preserve">Figure 6. </w:t>
@@ -1771,20 +1756,19 @@
                                 <w:rPr>
                                   <w:smallCaps w:val="false"/>
                                   <w:caps w:val="false"/>
-                                  <w:iCs w:val="false"/>
-                                  <w:szCs w:val="22"/>
-                                  <w:spacing w:val="0"/>
+                                  <w:sz w:val="22"/>
+                                  <w:u w:val="none"/>
+                                  <w:dstrike w:val="false"/>
+                                  <w:strike w:val="false"/>
+                                  <w:i w:val="false"/>
                                   <w:vertAlign w:val="baseline"/>
                                   <w:position w:val="0"/>
-                                  <w:sz w:val="22"/>
-                                  <w:i w:val="false"/>
-                                  <w:dstrike w:val="false"/>
-                                  <w:strike w:val="false"/>
-                                  <w:u w:val="none"/>
-                                  <w:sz w:val="22"/>
+                                  <w:szCs w:val="22"/>
+                                  <w:iCs w:val="false"/>
+                                  <w:spacing w:val="0"/>
                                   <w:b w:val="false"/>
                                   <w:bCs w:val="false"/>
-                                  <w:rFonts w:asciiTheme="minorHAnsi" w:cstheme="minorBidi" w:eastAsiaTheme="minorHAnsi" w:hAnsiTheme="minorHAnsi" w:ascii="Calibri" w:hAnsi="Calibri"/>
+                                  <w:rFonts w:asciiTheme="minorHAnsi" w:cstheme="minorBidi" w:eastAsiaTheme="minorHAnsi" w:hAnsiTheme="minorHAnsi" w:ascii="Calibri" w:hAnsi="Calibri" w:eastAsia="Calibri"/>
                                   <w:color w:val="000000"/>
                                 </w:rPr>
                                 <w:t>An example of using the “Minimum” value option to identify extreme events. In this case, the “RdYlGnBu” (Red, Yellow, Green, and Blue) color scale creates a field of relatively high (blue) values with pockets of low (orange/red) values where extreme events occurred at any point within the study period.</w:t>
@@ -1802,14 +1786,14 @@
                           <pic:cNvPicPr/>
                         </pic:nvPicPr>
                         <pic:blipFill>
-                          <a:blip r:embed="rId14"/>
-                          <a:srcRect l="51520" t="16178" r="9565" b="12710"/>
+                          <a:blip r:embed="rId16"/>
+                          <a:srcRect l="51528" t="16182" r="9567" b="12710"/>
                           <a:stretch/>
                         </pic:blipFill>
                         <pic:spPr>
                           <a:xfrm>
-                            <a:off x="2644920" y="0"/>
-                            <a:ext cx="3233520" cy="3324960"/>
+                            <a:off x="2645280" y="0"/>
+                            <a:ext cx="3233520" cy="3325320"/>
                           </a:xfrm>
                           <a:prstGeom prst="rect">
                             <a:avLst/>
@@ -1825,14 +1809,14 @@
                           <pic:cNvPicPr/>
                         </pic:nvPicPr>
                         <pic:blipFill>
-                          <a:blip r:embed="rId15"/>
-                          <a:srcRect l="50415" t="69466" r="11159" b="9617"/>
+                          <a:blip r:embed="rId17"/>
+                          <a:srcRect l="50421" t="69477" r="11161" b="9617"/>
                           <a:stretch/>
                         </pic:blipFill>
                         <pic:spPr>
                           <a:xfrm>
-                            <a:off x="102960" y="1389960"/>
-                            <a:ext cx="3828240" cy="1170360"/>
+                            <a:off x="102960" y="1390680"/>
+                            <a:ext cx="3828240" cy="1169640"/>
                           </a:xfrm>
                           <a:prstGeom prst="rect">
                             <a:avLst/>
@@ -1872,8 +1856,8 @@
           </mc:Choice>
           <mc:Fallback>
             <w:pict>
-              <v:group id="shape_0" alt="Group 42" style="position:absolute;margin-left:5.45pt;margin-top:101.85pt;width:462.85pt;height:309.05pt" coordorigin="109,2037" coordsize="9257,6181">
-                <v:rect id="shape_0" fillcolor="white" stroked="f" style="position:absolute;left:109;top:7488;width:9256;height:729;mso-position-horizontal-relative:margin">
+              <v:group id="shape_0" alt="Group 42" style="position:absolute;margin-left:5.45pt;margin-top:101.85pt;width:462.9pt;height:309.05pt" coordorigin="109,2037" coordsize="9258,6181">
+                <v:rect id="shape_0" fillcolor="white" stroked="f" style="position:absolute;left:109;top:7490;width:9257;height:728;mso-position-horizontal-relative:margin">
                   <v:textbox>
                     <w:txbxContent>
                       <w:p>
@@ -1887,20 +1871,19 @@
                           <w:rPr>
                             <w:smallCaps w:val="false"/>
                             <w:caps w:val="false"/>
-                            <w:iCs w:val="false"/>
-                            <w:bCs/>
-                            <w:szCs w:val="22"/>
-                            <w:spacing w:val="0"/>
+                            <w:sz w:val="22"/>
+                            <w:b/>
+                            <w:u w:val="none"/>
+                            <w:dstrike w:val="false"/>
+                            <w:strike w:val="false"/>
+                            <w:i w:val="false"/>
                             <w:vertAlign w:val="baseline"/>
                             <w:position w:val="0"/>
-                            <w:sz w:val="22"/>
-                            <w:i w:val="false"/>
-                            <w:dstrike w:val="false"/>
-                            <w:strike w:val="false"/>
-                            <w:u w:val="none"/>
-                            <w:b/>
-                            <w:sz w:val="22"/>
-                            <w:rFonts w:asciiTheme="minorHAnsi" w:cstheme="minorBidi" w:eastAsiaTheme="minorHAnsi" w:hAnsiTheme="minorHAnsi" w:ascii="Calibri" w:hAnsi="Calibri"/>
+                            <w:szCs w:val="22"/>
+                            <w:bCs/>
+                            <w:iCs w:val="false"/>
+                            <w:spacing w:val="0"/>
+                            <w:rFonts w:asciiTheme="minorHAnsi" w:cstheme="minorBidi" w:eastAsiaTheme="minorHAnsi" w:hAnsiTheme="minorHAnsi" w:ascii="Calibri" w:hAnsi="Calibri" w:eastAsia="Calibri"/>
                             <w:color w:val="000000"/>
                           </w:rPr>
                           <w:t xml:space="preserve">Figure 6. </w:t>
@@ -1909,20 +1892,19 @@
                           <w:rPr>
                             <w:smallCaps w:val="false"/>
                             <w:caps w:val="false"/>
-                            <w:iCs w:val="false"/>
-                            <w:szCs w:val="22"/>
-                            <w:spacing w:val="0"/>
+                            <w:sz w:val="22"/>
+                            <w:u w:val="none"/>
+                            <w:dstrike w:val="false"/>
+                            <w:strike w:val="false"/>
+                            <w:i w:val="false"/>
                             <w:vertAlign w:val="baseline"/>
                             <w:position w:val="0"/>
-                            <w:sz w:val="22"/>
-                            <w:i w:val="false"/>
-                            <w:dstrike w:val="false"/>
-                            <w:strike w:val="false"/>
-                            <w:u w:val="none"/>
-                            <w:sz w:val="22"/>
+                            <w:szCs w:val="22"/>
+                            <w:iCs w:val="false"/>
+                            <w:spacing w:val="0"/>
                             <w:b w:val="false"/>
                             <w:bCs w:val="false"/>
-                            <w:rFonts w:asciiTheme="minorHAnsi" w:cstheme="minorBidi" w:eastAsiaTheme="minorHAnsi" w:hAnsiTheme="minorHAnsi" w:ascii="Calibri" w:hAnsi="Calibri"/>
+                            <w:rFonts w:asciiTheme="minorHAnsi" w:cstheme="minorBidi" w:eastAsiaTheme="minorHAnsi" w:hAnsiTheme="minorHAnsi" w:ascii="Calibri" w:hAnsi="Calibri" w:eastAsia="Calibri"/>
                             <w:color w:val="000000"/>
                           </w:rPr>
                           <w:t>An example of using the “Minimum” value option to identify extreme events. In this case, the “RdYlGnBu” (Red, Yellow, Green, and Blue) color scale creates a field of relatively high (blue) values with pockets of low (orange/red) values where extreme events occurred at any point within the study period.</w:t>
@@ -1934,13 +1916,13 @@
                   <v:fill o:detectmouseclick="t" type="solid" color2="black"/>
                   <v:stroke color="#3465a4" joinstyle="round" endcap="flat"/>
                 </v:rect>
-                <v:shape id="shape_0" ID="Picture 27" stroked="f" style="position:absolute;left:4274;top:2037;width:5091;height:5235;mso-position-horizontal-relative:margin" type="shapetype_75">
-                  <v:imagedata r:id="rId14" o:detectmouseclick="t"/>
+                <v:shape id="shape_0" ID="Picture 27" stroked="f" style="position:absolute;left:4275;top:2037;width:5091;height:5236;mso-position-horizontal-relative:margin" type="shapetype_75">
+                  <v:imagedata r:id="rId16" o:detectmouseclick="t"/>
                   <w10:wrap type="none"/>
                   <v:stroke color="#3465a4" joinstyle="round" endcap="flat"/>
                 </v:shape>
-                <v:shape id="shape_0" ID="Picture 32" stroked="t" style="position:absolute;left:271;top:4226;width:6028;height:1842;mso-position-horizontal-relative:margin" type="shapetype_75">
-                  <v:imagedata r:id="rId15" o:detectmouseclick="t"/>
+                <v:shape id="shape_0" ID="Picture 32" stroked="t" style="position:absolute;left:271;top:4227;width:6028;height:1841;mso-position-horizontal-relative:margin" type="shapetype_75">
+                  <v:imagedata r:id="rId17" o:detectmouseclick="t"/>
                   <w10:wrap type="none"/>
                   <v:stroke color="white" weight="190440" joinstyle="round" endcap="flat"/>
                   <v:shadow on="t" obscured="f" color="black"/>
@@ -2029,7 +2011,7 @@
                 <wp:positionV relativeFrom="paragraph">
                   <wp:posOffset>2480945</wp:posOffset>
                 </wp:positionV>
-                <wp:extent cx="5849620" cy="3587750"/>
+                <wp:extent cx="5850255" cy="3588385"/>
                 <wp:effectExtent l="0" t="0" r="0" b="5715"/>
                 <wp:wrapTopAndBottom/>
                 <wp:docPr id="7" name="Group 33"/>
@@ -2040,15 +2022,15 @@
                       <wpg:grpSpPr>
                         <a:xfrm>
                           <a:off x="0" y="0"/>
-                          <a:ext cx="5848920" cy="3587040"/>
+                          <a:ext cx="5849640" cy="3587760"/>
                         </a:xfrm>
                       </wpg:grpSpPr>
                       <wps:wsp>
                         <wps:cNvSpPr/>
                         <wps:spPr>
                           <a:xfrm>
-                            <a:off x="0" y="3099960"/>
-                            <a:ext cx="5848920" cy="487080"/>
+                            <a:off x="0" y="3100680"/>
+                            <a:ext cx="5849640" cy="487080"/>
                           </a:xfrm>
                           <a:prstGeom prst="rect">
                             <a:avLst/>
@@ -2079,20 +2061,19 @@
                                 <w:rPr>
                                   <w:smallCaps w:val="false"/>
                                   <w:caps w:val="false"/>
-                                  <w:iCs w:val="false"/>
-                                  <w:bCs/>
-                                  <w:szCs w:val="22"/>
-                                  <w:spacing w:val="0"/>
+                                  <w:sz w:val="22"/>
+                                  <w:b/>
+                                  <w:u w:val="none"/>
+                                  <w:dstrike w:val="false"/>
+                                  <w:strike w:val="false"/>
+                                  <w:i w:val="false"/>
                                   <w:vertAlign w:val="baseline"/>
                                   <w:position w:val="0"/>
-                                  <w:sz w:val="22"/>
-                                  <w:i w:val="false"/>
-                                  <w:dstrike w:val="false"/>
-                                  <w:strike w:val="false"/>
-                                  <w:u w:val="none"/>
-                                  <w:b/>
-                                  <w:sz w:val="22"/>
-                                  <w:rFonts w:asciiTheme="minorHAnsi" w:cstheme="minorBidi" w:eastAsiaTheme="minorHAnsi" w:hAnsiTheme="minorHAnsi" w:ascii="Calibri" w:hAnsi="Calibri"/>
+                                  <w:szCs w:val="22"/>
+                                  <w:bCs/>
+                                  <w:iCs w:val="false"/>
+                                  <w:spacing w:val="0"/>
+                                  <w:rFonts w:asciiTheme="minorHAnsi" w:cstheme="minorBidi" w:eastAsiaTheme="minorHAnsi" w:hAnsiTheme="minorHAnsi" w:ascii="Calibri" w:hAnsi="Calibri" w:eastAsia="Calibri"/>
                                   <w:color w:val="000000"/>
                                 </w:rPr>
                                 <w:t xml:space="preserve">Figure 7. </w:t>
@@ -2101,20 +2082,19 @@
                                 <w:rPr>
                                   <w:smallCaps w:val="false"/>
                                   <w:caps w:val="false"/>
-                                  <w:iCs w:val="false"/>
-                                  <w:szCs w:val="22"/>
-                                  <w:spacing w:val="0"/>
+                                  <w:sz w:val="22"/>
+                                  <w:u w:val="none"/>
+                                  <w:dstrike w:val="false"/>
+                                  <w:strike w:val="false"/>
+                                  <w:i w:val="false"/>
                                   <w:vertAlign w:val="baseline"/>
                                   <w:position w:val="0"/>
-                                  <w:sz w:val="22"/>
-                                  <w:i w:val="false"/>
-                                  <w:dstrike w:val="false"/>
-                                  <w:strike w:val="false"/>
-                                  <w:u w:val="none"/>
-                                  <w:sz w:val="22"/>
+                                  <w:szCs w:val="22"/>
+                                  <w:iCs w:val="false"/>
+                                  <w:spacing w:val="0"/>
                                   <w:b w:val="false"/>
                                   <w:bCs w:val="false"/>
-                                  <w:rFonts w:asciiTheme="minorHAnsi" w:cstheme="minorBidi" w:eastAsiaTheme="minorHAnsi" w:hAnsiTheme="minorHAnsi" w:ascii="Calibri" w:hAnsi="Calibri"/>
+                                  <w:rFonts w:asciiTheme="minorHAnsi" w:cstheme="minorBidi" w:eastAsiaTheme="minorHAnsi" w:hAnsiTheme="minorHAnsi" w:ascii="Calibri" w:hAnsi="Calibri" w:eastAsia="Calibri"/>
                                   <w:color w:val="000000"/>
                                 </w:rPr>
                                 <w:t>The percentage of area in Montana, North Dakota, and South Dakota in each NDMC drought category according to the PDSI and Palmer Z Index from 1916 to 2019.</w:t>
@@ -2132,14 +2112,14 @@
                           <pic:cNvPicPr/>
                         </pic:nvPicPr>
                         <pic:blipFill>
-                          <a:blip r:embed="rId16"/>
+                          <a:blip r:embed="rId18"/>
                           <a:srcRect l="7435" t="12393" r="8587" b="5866"/>
                           <a:stretch/>
                         </pic:blipFill>
                         <pic:spPr>
                           <a:xfrm>
                             <a:off x="0" y="0"/>
-                            <a:ext cx="5694840" cy="3046680"/>
+                            <a:ext cx="5695200" cy="3046680"/>
                           </a:xfrm>
                           <a:prstGeom prst="rect">
                             <a:avLst/>
@@ -2157,8 +2137,8 @@
           </mc:Choice>
           <mc:Fallback>
             <w:pict>
-              <v:group id="shape_0" alt="Group 33" style="position:absolute;margin-left:-1.6pt;margin-top:195.35pt;width:460.55pt;height:282.45pt" coordorigin="-32,3907" coordsize="9211,5649">
-                <v:rect id="shape_0" fillcolor="white" stroked="f" style="position:absolute;left:-32;top:8789;width:9210;height:766;mso-position-horizontal:right;mso-position-horizontal-relative:margin">
+              <v:group id="shape_0" alt="Group 33" style="position:absolute;margin-left:-1.65pt;margin-top:195.35pt;width:460.6pt;height:282.5pt" coordorigin="-33,3907" coordsize="9212,5650">
+                <v:rect id="shape_0" fillcolor="white" stroked="f" style="position:absolute;left:-33;top:8790;width:9211;height:766;mso-position-horizontal:right;mso-position-horizontal-relative:margin">
                   <v:textbox>
                     <w:txbxContent>
                       <w:p>
@@ -2172,20 +2152,19 @@
                           <w:rPr>
                             <w:smallCaps w:val="false"/>
                             <w:caps w:val="false"/>
-                            <w:iCs w:val="false"/>
-                            <w:bCs/>
-                            <w:szCs w:val="22"/>
-                            <w:spacing w:val="0"/>
+                            <w:sz w:val="22"/>
+                            <w:b/>
+                            <w:u w:val="none"/>
+                            <w:dstrike w:val="false"/>
+                            <w:strike w:val="false"/>
+                            <w:i w:val="false"/>
                             <w:vertAlign w:val="baseline"/>
                             <w:position w:val="0"/>
-                            <w:sz w:val="22"/>
-                            <w:i w:val="false"/>
-                            <w:dstrike w:val="false"/>
-                            <w:strike w:val="false"/>
-                            <w:u w:val="none"/>
-                            <w:b/>
-                            <w:sz w:val="22"/>
-                            <w:rFonts w:asciiTheme="minorHAnsi" w:cstheme="minorBidi" w:eastAsiaTheme="minorHAnsi" w:hAnsiTheme="minorHAnsi" w:ascii="Calibri" w:hAnsi="Calibri"/>
+                            <w:szCs w:val="22"/>
+                            <w:bCs/>
+                            <w:iCs w:val="false"/>
+                            <w:spacing w:val="0"/>
+                            <w:rFonts w:asciiTheme="minorHAnsi" w:cstheme="minorBidi" w:eastAsiaTheme="minorHAnsi" w:hAnsiTheme="minorHAnsi" w:ascii="Calibri" w:hAnsi="Calibri" w:eastAsia="Calibri"/>
                             <w:color w:val="000000"/>
                           </w:rPr>
                           <w:t xml:space="preserve">Figure 7. </w:t>
@@ -2194,20 +2173,19 @@
                           <w:rPr>
                             <w:smallCaps w:val="false"/>
                             <w:caps w:val="false"/>
-                            <w:iCs w:val="false"/>
-                            <w:szCs w:val="22"/>
-                            <w:spacing w:val="0"/>
+                            <w:sz w:val="22"/>
+                            <w:u w:val="none"/>
+                            <w:dstrike w:val="false"/>
+                            <w:strike w:val="false"/>
+                            <w:i w:val="false"/>
                             <w:vertAlign w:val="baseline"/>
                             <w:position w:val="0"/>
-                            <w:sz w:val="22"/>
-                            <w:i w:val="false"/>
-                            <w:dstrike w:val="false"/>
-                            <w:strike w:val="false"/>
-                            <w:u w:val="none"/>
-                            <w:sz w:val="22"/>
+                            <w:szCs w:val="22"/>
+                            <w:iCs w:val="false"/>
+                            <w:spacing w:val="0"/>
                             <w:b w:val="false"/>
                             <w:bCs w:val="false"/>
-                            <w:rFonts w:asciiTheme="minorHAnsi" w:cstheme="minorBidi" w:eastAsiaTheme="minorHAnsi" w:hAnsiTheme="minorHAnsi" w:ascii="Calibri" w:hAnsi="Calibri"/>
+                            <w:rFonts w:asciiTheme="minorHAnsi" w:cstheme="minorBidi" w:eastAsiaTheme="minorHAnsi" w:hAnsiTheme="minorHAnsi" w:ascii="Calibri" w:hAnsi="Calibri" w:eastAsia="Calibri"/>
                             <w:color w:val="000000"/>
                           </w:rPr>
                           <w:t>The percentage of area in Montana, North Dakota, and South Dakota in each NDMC drought category according to the PDSI and Palmer Z Index from 1916 to 2019.</w:t>
@@ -2219,8 +2197,8 @@
                   <v:fill o:detectmouseclick="t" type="solid" color2="black"/>
                   <v:stroke color="#3465a4" joinstyle="round" endcap="flat"/>
                 </v:rect>
-                <v:shape id="shape_0" ID="Picture 1" stroked="f" style="position:absolute;left:-32;top:3907;width:8967;height:4797;mso-position-horizontal:right;mso-position-horizontal-relative:margin" type="shapetype_75">
-                  <v:imagedata r:id="rId16" o:detectmouseclick="t"/>
+                <v:shape id="shape_0" ID="Picture 1" stroked="f" style="position:absolute;left:-33;top:3907;width:8968;height:4797;mso-position-horizontal:right;mso-position-horizontal-relative:margin" type="shapetype_75">
+                  <v:imagedata r:id="rId18" o:detectmouseclick="t"/>
                   <w10:wrap type="none"/>
                   <v:stroke color="#3465a4" joinstyle="round" endcap="flat"/>
                 </v:shape>
@@ -2238,7 +2216,7 @@
         </w:rPr>
         <w:t xml:space="preserve">You may calculate the percentage of any selected area over a period of time that was in drought according to classifications found on the United States Drought Monitor (USDM) </w:t>
       </w:r>
-      <w:hyperlink r:id="rId17">
+      <w:hyperlink r:id="rId19">
         <w:r>
           <w:rPr>
             <w:rStyle w:val="InternetLink"/>
@@ -2294,7 +2272,7 @@
         </w:rPr>
         <w:t xml:space="preserve">The Drought Severity Coverage Index (DSCI), which is described by the NDMC </w:t>
       </w:r>
-      <w:hyperlink r:id="rId18">
+      <w:hyperlink r:id="rId20">
         <w:r>
           <w:rPr>
             <w:rStyle w:val="InternetLink"/>
@@ -2393,16 +2371,16 @@
         <w:tblInd w:w="0" w:type="dxa"/>
         <w:tblCellMar>
           <w:top w:w="0" w:type="dxa"/>
-          <w:left w:w="108" w:type="dxa"/>
+          <w:left w:w="103" w:type="dxa"/>
           <w:bottom w:w="0" w:type="dxa"/>
           <w:right w:w="108" w:type="dxa"/>
         </w:tblCellMar>
-        <w:tblLook w:val="04a0" w:noVBand="1" w:noHBand="0" w:lastColumn="0" w:firstColumn="1" w:lastRow="0" w:firstRow="1"/>
+        <w:tblLook w:noVBand="1" w:val="04a0" w:noHBand="0" w:lastColumn="0" w:firstColumn="1" w:lastRow="0" w:firstRow="1"/>
       </w:tblPr>
       <w:tblGrid>
         <w:gridCol w:w="1694"/>
-        <w:gridCol w:w="2348"/>
-        <w:gridCol w:w="2340"/>
+        <w:gridCol w:w="2347"/>
+        <w:gridCol w:w="2341"/>
         <w:gridCol w:w="2971"/>
       </w:tblGrid>
       <w:tr>
@@ -2418,7 +2396,7 @@
           <w:p>
             <w:pPr>
               <w:pStyle w:val="Normal"/>
-              <w:spacing w:lineRule="auto" w:line="240" w:before="120" w:after="120"/>
+              <w:spacing w:lineRule="auto" w:line="240" w:before="120" w:after="0"/>
               <w:jc w:val="center"/>
               <w:rPr>
                 <w:rFonts w:ascii="Times New Roman" w:hAnsi="Times New Roman" w:eastAsia="Arial" w:cs="Times New Roman"/>
@@ -2443,14 +2421,14 @@
         </w:tc>
         <w:tc>
           <w:tcPr>
-            <w:tcW w:w="2348" w:type="dxa"/>
+            <w:tcW w:w="2347" w:type="dxa"/>
             <w:tcBorders/>
             <w:shd w:color="auto" w:fill="0D347C" w:val="clear"/>
           </w:tcPr>
           <w:p>
             <w:pPr>
               <w:pStyle w:val="Normal"/>
-              <w:spacing w:lineRule="auto" w:line="240" w:before="120" w:after="120"/>
+              <w:spacing w:lineRule="auto" w:line="240" w:before="120" w:after="0"/>
               <w:jc w:val="center"/>
               <w:rPr>
                 <w:rFonts w:ascii="Times New Roman" w:hAnsi="Times New Roman" w:eastAsia="Arial" w:cs="Times New Roman"/>
@@ -2475,14 +2453,14 @@
         </w:tc>
         <w:tc>
           <w:tcPr>
-            <w:tcW w:w="2340" w:type="dxa"/>
+            <w:tcW w:w="2341" w:type="dxa"/>
             <w:tcBorders/>
             <w:shd w:color="auto" w:fill="0D347C" w:val="clear"/>
           </w:tcPr>
           <w:p>
             <w:pPr>
               <w:pStyle w:val="Normal"/>
-              <w:spacing w:lineRule="auto" w:line="240" w:before="120" w:after="120"/>
+              <w:spacing w:lineRule="auto" w:line="240" w:before="120" w:after="0"/>
               <w:jc w:val="center"/>
               <w:rPr>
                 <w:rFonts w:ascii="Times New Roman" w:hAnsi="Times New Roman" w:eastAsia="Arial" w:cs="Times New Roman"/>
@@ -2514,7 +2492,7 @@
           <w:p>
             <w:pPr>
               <w:pStyle w:val="Normal"/>
-              <w:spacing w:lineRule="auto" w:line="240" w:before="120" w:after="120"/>
+              <w:spacing w:lineRule="auto" w:line="240" w:before="120" w:after="0"/>
               <w:jc w:val="center"/>
               <w:rPr>
                 <w:rFonts w:ascii="Times New Roman" w:hAnsi="Times New Roman" w:eastAsia="Arial" w:cs="Times New Roman"/>
@@ -2551,7 +2529,7 @@
           <w:p>
             <w:pPr>
               <w:pStyle w:val="Normal"/>
-              <w:spacing w:lineRule="auto" w:line="240" w:before="120" w:after="120"/>
+              <w:spacing w:lineRule="auto" w:line="240" w:before="120" w:after="0"/>
               <w:jc w:val="center"/>
               <w:rPr>
                 <w:rFonts w:ascii="Times New Roman" w:hAnsi="Times New Roman" w:eastAsia="Arial" w:cs="Times New Roman"/>
@@ -2573,14 +2551,14 @@
         </w:tc>
         <w:tc>
           <w:tcPr>
-            <w:tcW w:w="2348" w:type="dxa"/>
+            <w:tcW w:w="2347" w:type="dxa"/>
             <w:tcBorders/>
             <w:shd w:fill="auto" w:val="clear"/>
           </w:tcPr>
           <w:p>
             <w:pPr>
               <w:pStyle w:val="Normal"/>
-              <w:spacing w:lineRule="auto" w:line="240" w:before="120" w:after="120"/>
+              <w:spacing w:lineRule="auto" w:line="240" w:before="120" w:after="0"/>
               <w:jc w:val="center"/>
               <w:rPr>
                 <w:rFonts w:ascii="Times New Roman" w:hAnsi="Times New Roman" w:eastAsia="Arial" w:cs="Times New Roman"/>
@@ -2602,14 +2580,14 @@
         </w:tc>
         <w:tc>
           <w:tcPr>
-            <w:tcW w:w="2340" w:type="dxa"/>
+            <w:tcW w:w="2341" w:type="dxa"/>
             <w:tcBorders/>
             <w:shd w:fill="auto" w:val="clear"/>
           </w:tcPr>
           <w:p>
             <w:pPr>
               <w:pStyle w:val="Normal"/>
-              <w:spacing w:lineRule="auto" w:line="240" w:before="120" w:after="120"/>
+              <w:spacing w:lineRule="auto" w:line="240" w:before="120" w:after="0"/>
               <w:jc w:val="center"/>
               <w:rPr>
                 <w:rFonts w:ascii="Times New Roman" w:hAnsi="Times New Roman" w:eastAsia="Arial" w:cs="Times New Roman"/>
@@ -2638,7 +2616,7 @@
           <w:p>
             <w:pPr>
               <w:pStyle w:val="Normal"/>
-              <w:spacing w:lineRule="auto" w:line="240" w:before="120" w:after="120"/>
+              <w:spacing w:lineRule="auto" w:line="240" w:before="120" w:after="0"/>
               <w:jc w:val="center"/>
               <w:rPr>
                 <w:rFonts w:ascii="Times New Roman" w:hAnsi="Times New Roman" w:eastAsia="Arial" w:cs="Times New Roman"/>
@@ -2672,7 +2650,7 @@
           <w:p>
             <w:pPr>
               <w:pStyle w:val="Normal"/>
-              <w:spacing w:lineRule="auto" w:line="240" w:before="120" w:after="120"/>
+              <w:spacing w:lineRule="auto" w:line="240" w:before="120" w:after="0"/>
               <w:jc w:val="center"/>
               <w:rPr>
                 <w:rFonts w:ascii="Times New Roman" w:hAnsi="Times New Roman" w:eastAsia="Arial" w:cs="Times New Roman"/>
@@ -2694,14 +2672,14 @@
         </w:tc>
         <w:tc>
           <w:tcPr>
-            <w:tcW w:w="2348" w:type="dxa"/>
+            <w:tcW w:w="2347" w:type="dxa"/>
             <w:tcBorders/>
             <w:shd w:fill="auto" w:val="clear"/>
           </w:tcPr>
           <w:p>
             <w:pPr>
               <w:pStyle w:val="Normal"/>
-              <w:spacing w:lineRule="auto" w:line="240" w:before="120" w:after="120"/>
+              <w:spacing w:lineRule="auto" w:line="240" w:before="120" w:after="0"/>
               <w:jc w:val="center"/>
               <w:rPr>
                 <w:rFonts w:ascii="Times New Roman" w:hAnsi="Times New Roman" w:eastAsia="Arial" w:cs="Times New Roman"/>
@@ -2723,14 +2701,14 @@
         </w:tc>
         <w:tc>
           <w:tcPr>
-            <w:tcW w:w="2340" w:type="dxa"/>
+            <w:tcW w:w="2341" w:type="dxa"/>
             <w:tcBorders/>
             <w:shd w:fill="auto" w:val="clear"/>
           </w:tcPr>
           <w:p>
             <w:pPr>
               <w:pStyle w:val="Normal"/>
-              <w:spacing w:lineRule="auto" w:line="240" w:before="120" w:after="120"/>
+              <w:spacing w:lineRule="auto" w:line="240" w:before="120" w:after="0"/>
               <w:jc w:val="center"/>
               <w:rPr>
                 <w:rFonts w:ascii="Times New Roman" w:hAnsi="Times New Roman" w:eastAsia="Arial" w:cs="Times New Roman"/>
@@ -2759,7 +2737,7 @@
           <w:p>
             <w:pPr>
               <w:pStyle w:val="Normal"/>
-              <w:spacing w:lineRule="auto" w:line="240" w:before="120" w:after="120"/>
+              <w:spacing w:lineRule="auto" w:line="240" w:before="120" w:after="0"/>
               <w:jc w:val="center"/>
               <w:rPr>
                 <w:rFonts w:ascii="Times New Roman" w:hAnsi="Times New Roman" w:eastAsia="Arial" w:cs="Times New Roman"/>
@@ -2793,7 +2771,7 @@
           <w:p>
             <w:pPr>
               <w:pStyle w:val="Normal"/>
-              <w:spacing w:lineRule="auto" w:line="240" w:before="120" w:after="120"/>
+              <w:spacing w:lineRule="auto" w:line="240" w:before="120" w:after="0"/>
               <w:jc w:val="center"/>
               <w:rPr>
                 <w:rFonts w:ascii="Times New Roman" w:hAnsi="Times New Roman" w:eastAsia="Arial" w:cs="Times New Roman"/>
@@ -2815,14 +2793,14 @@
         </w:tc>
         <w:tc>
           <w:tcPr>
-            <w:tcW w:w="2348" w:type="dxa"/>
+            <w:tcW w:w="2347" w:type="dxa"/>
             <w:tcBorders/>
             <w:shd w:fill="auto" w:val="clear"/>
           </w:tcPr>
           <w:p>
             <w:pPr>
               <w:pStyle w:val="Normal"/>
-              <w:spacing w:lineRule="auto" w:line="240" w:before="120" w:after="120"/>
+              <w:spacing w:lineRule="auto" w:line="240" w:before="120" w:after="0"/>
               <w:jc w:val="center"/>
               <w:rPr>
                 <w:rFonts w:ascii="Times New Roman" w:hAnsi="Times New Roman" w:eastAsia="Arial" w:cs="Times New Roman"/>
@@ -2844,14 +2822,14 @@
         </w:tc>
         <w:tc>
           <w:tcPr>
-            <w:tcW w:w="2340" w:type="dxa"/>
+            <w:tcW w:w="2341" w:type="dxa"/>
             <w:tcBorders/>
             <w:shd w:fill="auto" w:val="clear"/>
           </w:tcPr>
           <w:p>
             <w:pPr>
               <w:pStyle w:val="Normal"/>
-              <w:spacing w:lineRule="auto" w:line="240" w:before="120" w:after="120"/>
+              <w:spacing w:lineRule="auto" w:line="240" w:before="120" w:after="0"/>
               <w:jc w:val="center"/>
               <w:rPr>
                 <w:rFonts w:ascii="Times New Roman" w:hAnsi="Times New Roman" w:eastAsia="Arial" w:cs="Times New Roman"/>
@@ -2880,7 +2858,7 @@
           <w:p>
             <w:pPr>
               <w:pStyle w:val="Normal"/>
-              <w:spacing w:lineRule="auto" w:line="240" w:before="120" w:after="120"/>
+              <w:spacing w:lineRule="auto" w:line="240" w:before="120" w:after="0"/>
               <w:jc w:val="center"/>
               <w:rPr>
                 <w:rFonts w:ascii="Times New Roman" w:hAnsi="Times New Roman" w:eastAsia="Arial" w:cs="Times New Roman"/>
@@ -2914,7 +2892,7 @@
           <w:p>
             <w:pPr>
               <w:pStyle w:val="Normal"/>
-              <w:spacing w:lineRule="auto" w:line="240" w:before="120" w:after="120"/>
+              <w:spacing w:lineRule="auto" w:line="240" w:before="120" w:after="0"/>
               <w:jc w:val="center"/>
               <w:rPr>
                 <w:rFonts w:ascii="Times New Roman" w:hAnsi="Times New Roman" w:eastAsia="Arial" w:cs="Times New Roman"/>
@@ -2936,14 +2914,14 @@
         </w:tc>
         <w:tc>
           <w:tcPr>
-            <w:tcW w:w="2348" w:type="dxa"/>
+            <w:tcW w:w="2347" w:type="dxa"/>
             <w:tcBorders/>
             <w:shd w:fill="auto" w:val="clear"/>
           </w:tcPr>
           <w:p>
             <w:pPr>
               <w:pStyle w:val="Normal"/>
-              <w:spacing w:lineRule="auto" w:line="240" w:before="120" w:after="120"/>
+              <w:spacing w:lineRule="auto" w:line="240" w:before="120" w:after="0"/>
               <w:jc w:val="center"/>
               <w:rPr>
                 <w:rFonts w:ascii="Times New Roman" w:hAnsi="Times New Roman" w:eastAsia="Arial" w:cs="Times New Roman"/>
@@ -2965,14 +2943,14 @@
         </w:tc>
         <w:tc>
           <w:tcPr>
-            <w:tcW w:w="2340" w:type="dxa"/>
+            <w:tcW w:w="2341" w:type="dxa"/>
             <w:tcBorders/>
             <w:shd w:fill="auto" w:val="clear"/>
           </w:tcPr>
           <w:p>
             <w:pPr>
               <w:pStyle w:val="Normal"/>
-              <w:spacing w:lineRule="auto" w:line="240" w:before="120" w:after="120"/>
+              <w:spacing w:lineRule="auto" w:line="240" w:before="120" w:after="0"/>
               <w:jc w:val="center"/>
               <w:rPr>
                 <w:rFonts w:ascii="Times New Roman" w:hAnsi="Times New Roman" w:eastAsia="Arial" w:cs="Times New Roman"/>
@@ -3001,7 +2979,7 @@
           <w:p>
             <w:pPr>
               <w:pStyle w:val="Normal"/>
-              <w:spacing w:lineRule="auto" w:line="240" w:before="120" w:after="120"/>
+              <w:spacing w:lineRule="auto" w:line="240" w:before="120" w:after="0"/>
               <w:jc w:val="center"/>
               <w:rPr>
                 <w:rFonts w:ascii="Times New Roman" w:hAnsi="Times New Roman" w:eastAsia="Arial" w:cs="Times New Roman"/>
@@ -3035,7 +3013,7 @@
           <w:p>
             <w:pPr>
               <w:pStyle w:val="Normal"/>
-              <w:spacing w:lineRule="auto" w:line="240" w:before="120" w:after="120"/>
+              <w:spacing w:lineRule="auto" w:line="240" w:before="120" w:after="0"/>
               <w:jc w:val="center"/>
               <w:rPr>
                 <w:rFonts w:ascii="Times New Roman" w:hAnsi="Times New Roman" w:eastAsia="Arial" w:cs="Times New Roman"/>
@@ -3057,14 +3035,14 @@
         </w:tc>
         <w:tc>
           <w:tcPr>
-            <w:tcW w:w="2348" w:type="dxa"/>
+            <w:tcW w:w="2347" w:type="dxa"/>
             <w:tcBorders/>
             <w:shd w:fill="auto" w:val="clear"/>
           </w:tcPr>
           <w:p>
             <w:pPr>
               <w:pStyle w:val="Normal"/>
-              <w:spacing w:lineRule="auto" w:line="240" w:before="120" w:after="120"/>
+              <w:spacing w:lineRule="auto" w:line="240" w:before="120" w:after="0"/>
               <w:jc w:val="center"/>
               <w:rPr>
                 <w:rFonts w:ascii="Times New Roman" w:hAnsi="Times New Roman" w:eastAsia="Arial" w:cs="Times New Roman"/>
@@ -3086,14 +3064,14 @@
         </w:tc>
         <w:tc>
           <w:tcPr>
-            <w:tcW w:w="2340" w:type="dxa"/>
+            <w:tcW w:w="2341" w:type="dxa"/>
             <w:tcBorders/>
             <w:shd w:fill="auto" w:val="clear"/>
           </w:tcPr>
           <w:p>
             <w:pPr>
               <w:pStyle w:val="Normal"/>
-              <w:spacing w:lineRule="auto" w:line="240" w:before="120" w:after="120"/>
+              <w:spacing w:lineRule="auto" w:line="240" w:before="120" w:after="0"/>
               <w:jc w:val="center"/>
               <w:rPr>
                 <w:rFonts w:ascii="Times New Roman" w:hAnsi="Times New Roman" w:eastAsia="Arial" w:cs="Times New Roman"/>
@@ -3122,7 +3100,7 @@
           <w:p>
             <w:pPr>
               <w:pStyle w:val="Normal"/>
-              <w:spacing w:lineRule="auto" w:line="240" w:before="120" w:after="120"/>
+              <w:spacing w:lineRule="auto" w:line="240" w:before="120" w:after="0"/>
               <w:jc w:val="center"/>
               <w:rPr>
                 <w:rFonts w:ascii="Times New Roman" w:hAnsi="Times New Roman" w:eastAsia="Arial" w:cs="Times New Roman"/>
@@ -3212,21 +3190,7 @@
           <w:rFonts w:eastAsia="Arial" w:cs="Calibri" w:cstheme="minorHAnsi"/>
           <w:szCs w:val="24"/>
         </w:rPr>
-        <w:t xml:space="preserve">The drought severity categories for various indices used in the Drought </w:t>
-      </w:r>
-      <w:r>
-        <w:rPr>
-          <w:rFonts w:eastAsia="Arial" w:cs="Calibri" w:cstheme="minorHAnsi"/>
-          <w:szCs w:val="24"/>
-        </w:rPr>
-        <w:t>Index</w:t>
-      </w:r>
-      <w:r>
-        <w:rPr>
-          <w:rFonts w:eastAsia="Arial" w:cs="Calibri" w:cstheme="minorHAnsi"/>
-          <w:szCs w:val="24"/>
-        </w:rPr>
-        <w:t xml:space="preserve"> Portal. Derived from the drought classifications used by the National Drought Mitigation Center.  </w:t>
+        <w:t xml:space="preserve">The drought severity categories for various indices used in the Drought Index Portal. Derived from the drought classifications used by the National Drought Mitigation Center.  </w:t>
       </w:r>
     </w:p>
     <w:p>
@@ -3296,7 +3260,7 @@
                     </pic:cNvPicPr>
                   </pic:nvPicPr>
                   <pic:blipFill>
-                    <a:blip r:embed="rId19"/>
+                    <a:blip r:embed="rId21"/>
                     <a:stretch>
                       <a:fillRect/>
                     </a:stretch>
@@ -3476,7 +3440,7 @@
         <w:rPr/>
         <w:t xml:space="preserve">Click the computer disk icon to edit the chart in Plotly’s chart studio. Visit this page for tutorials on how to use this service:  </w:t>
       </w:r>
-      <w:hyperlink r:id="rId20">
+      <w:hyperlink r:id="rId22">
         <w:r>
           <w:rPr>
             <w:rStyle w:val="InternetLink"/>
@@ -3592,12 +3556,7 @@
         <w:spacing w:lineRule="auto" w:line="240" w:before="0" w:after="0"/>
         <w:ind w:firstLine="720"/>
         <w:jc w:val="both"/>
-        <w:rPr>
-          <w:rFonts w:ascii="Times New Roman" w:hAnsi="Times New Roman" w:eastAsia="Arial" w:cs="Times New Roman"/>
-          <w:color w:val="000000" w:themeColor="text1"/>
-          <w:sz w:val="24"/>
-          <w:szCs w:val="24"/>
-        </w:rPr>
+        <w:rPr/>
       </w:pPr>
       <w:r>
         <w:rPr>
@@ -3606,7 +3565,34 @@
           <w:sz w:val="24"/>
           <w:szCs w:val="24"/>
         </w:rPr>
-        <w:t>Travis Williams: travis.williams@colorado.edu</w:t>
+        <w:t>Travis Williams: travis.williams@</w:t>
+      </w:r>
+      <w:r>
+        <w:rPr>
+          <w:rFonts w:eastAsia="Arial" w:cs="Times New Roman" w:ascii="Times New Roman" w:hAnsi="Times New Roman"/>
+          <w:color w:val="000000" w:themeColor="text1"/>
+          <w:sz w:val="24"/>
+          <w:szCs w:val="24"/>
+        </w:rPr>
+        <w:t>nrel</w:t>
+      </w:r>
+      <w:r>
+        <w:rPr>
+          <w:rFonts w:eastAsia="Arial" w:cs="Times New Roman" w:ascii="Times New Roman" w:hAnsi="Times New Roman"/>
+          <w:color w:val="000000" w:themeColor="text1"/>
+          <w:sz w:val="24"/>
+          <w:szCs w:val="24"/>
+        </w:rPr>
+        <w:t>.</w:t>
+      </w:r>
+      <w:r>
+        <w:rPr>
+          <w:rFonts w:eastAsia="Arial" w:cs="Times New Roman" w:ascii="Times New Roman" w:hAnsi="Times New Roman"/>
+          <w:color w:val="000000" w:themeColor="text1"/>
+          <w:sz w:val="24"/>
+          <w:szCs w:val="24"/>
+        </w:rPr>
+        <w:t>gov</w:t>
       </w:r>
     </w:p>
     <w:p>
@@ -3624,7 +3610,16 @@
           <w:sz w:val="24"/>
           <w:szCs w:val="24"/>
         </w:rPr>
-        <w:t>William Travis: william.travis@colorado.edu</w:t>
+        <w:t>William Travis: william.travis@</w:t>
+      </w:r>
+      <w:r>
+        <w:rPr>
+          <w:rFonts w:eastAsia="Arial" w:cs="Times New Roman" w:ascii="Times New Roman" w:hAnsi="Times New Roman"/>
+          <w:color w:val="000000" w:themeColor="text1"/>
+          <w:sz w:val="24"/>
+          <w:szCs w:val="24"/>
+        </w:rPr>
+        <w:t>colorado.edu</w:t>
       </w:r>
     </w:p>
     <w:sectPr>
@@ -4529,6 +4524,20 @@
     <w:qFormat/>
     <w:rPr/>
   </w:style>
+  <w:style w:type="character" w:styleId="ListLabel9">
+    <w:name w:val="ListLabel 9"/>
+    <w:qFormat/>
+    <w:rPr>
+      <w:rFonts w:ascii="Times New Roman" w:hAnsi="Times New Roman" w:eastAsia="Arial" w:cs="Times New Roman"/>
+      <w:sz w:val="24"/>
+      <w:szCs w:val="24"/>
+    </w:rPr>
+  </w:style>
+  <w:style w:type="character" w:styleId="ListLabel10">
+    <w:name w:val="ListLabel 10"/>
+    <w:qFormat/>
+    <w:rPr/>
+  </w:style>
   <w:style w:type="paragraph" w:styleId="Heading">
     <w:name w:val="Heading"/>
     <w:basedOn w:val="Normal"/>
@@ -4636,7 +4645,6 @@
   <w:style w:type="paragraph" w:styleId="Annotationsubject">
     <w:name w:val="annotation subject"/>
     <w:basedOn w:val="Annotationtext"/>
-    <w:next w:val="Annotationtext"/>
     <w:link w:val="CommentSubjectChar"/>
     <w:uiPriority w:val="99"/>
     <w:semiHidden/>
@@ -4676,7 +4684,6 @@
     <w:rsid w:val="004e1421"/>
     <w:pPr>
       <w:tabs>
-        <w:tab w:val="clear" w:pos="720"/>
         <w:tab w:val="center" w:pos="4680" w:leader="none"/>
         <w:tab w:val="right" w:pos="9360" w:leader="none"/>
       </w:tabs>
@@ -4693,7 +4700,6 @@
     <w:rsid w:val="004e1421"/>
     <w:pPr>
       <w:tabs>
-        <w:tab w:val="clear" w:pos="720"/>
         <w:tab w:val="center" w:pos="4680" w:leader="none"/>
         <w:tab w:val="right" w:pos="9360" w:leader="none"/>
       </w:tabs>

</xml_diff>